<commit_message>
add Signed-off-by: lingfe <13068326391@163.com>
</commit_message>
<xml_diff>
--- a/db/瑞达检测数据库概要详细设计.docx
+++ b/db/瑞达检测数据库概要详细设计.docx
@@ -147,7 +147,7 @@
     </w:p>
     <w:tbl>
       <w:tblPr>
-        <w:tblStyle w:val="11"/>
+        <w:tblStyle w:val="9"/>
         <w:tblW w:w="9286" w:type="dxa"/>
         <w:tblInd w:w="0" w:type="dxa"/>
         <w:tblBorders>
@@ -1383,8 +1383,8 @@
           <w:rFonts w:hint="eastAsia"/>
         </w:rPr>
       </w:pPr>
-      <w:bookmarkStart w:id="0" w:name="_Toc256005725"/>
-      <w:bookmarkStart w:id="1" w:name="_Toc465869782"/>
+      <w:bookmarkStart w:id="0" w:name="_Toc465869782"/>
+      <w:bookmarkStart w:id="1" w:name="_Toc256005725"/>
       <w:r>
         <w:rPr>
           <w:rFonts w:hint="eastAsia" w:ascii="宋体" w:hAnsi="宋体"/>
@@ -1403,8 +1403,6 @@
       </w:r>
       <w:bookmarkEnd w:id="0"/>
       <w:bookmarkEnd w:id="1"/>
-      <w:bookmarkStart w:id="6" w:name="_GoBack"/>
-      <w:bookmarkEnd w:id="6"/>
     </w:p>
     <w:p>
       <w:pPr>
@@ -1714,7 +1712,7 @@
     </w:p>
     <w:tbl>
       <w:tblPr>
-        <w:tblStyle w:val="11"/>
+        <w:tblStyle w:val="9"/>
         <w:tblpPr w:leftFromText="180" w:rightFromText="180" w:vertAnchor="text" w:horzAnchor="page" w:tblpX="1742" w:tblpY="156"/>
         <w:tblOverlap w:val="never"/>
         <w:tblW w:w="9937" w:type="dxa"/>
@@ -5715,7 +5713,7 @@
     </w:p>
     <w:tbl>
       <w:tblPr>
-        <w:tblStyle w:val="11"/>
+        <w:tblStyle w:val="9"/>
         <w:tblpPr w:leftFromText="180" w:rightFromText="180" w:vertAnchor="text" w:horzAnchor="page" w:tblpX="1742" w:tblpY="156"/>
         <w:tblOverlap w:val="never"/>
         <w:tblW w:w="9937" w:type="dxa"/>
@@ -7384,7 +7382,7 @@
     </w:p>
     <w:tbl>
       <w:tblPr>
-        <w:tblStyle w:val="11"/>
+        <w:tblStyle w:val="9"/>
         <w:tblpPr w:leftFromText="180" w:rightFromText="180" w:vertAnchor="text" w:horzAnchor="page" w:tblpX="1742" w:tblpY="156"/>
         <w:tblOverlap w:val="never"/>
         <w:tblW w:w="9937" w:type="dxa"/>
@@ -9399,7 +9397,7 @@
     </w:p>
     <w:tbl>
       <w:tblPr>
-        <w:tblStyle w:val="11"/>
+        <w:tblStyle w:val="9"/>
         <w:tblpPr w:leftFromText="180" w:rightFromText="180" w:vertAnchor="text" w:horzAnchor="page" w:tblpX="1510" w:tblpY="156"/>
         <w:tblOverlap w:val="never"/>
         <w:tblW w:w="10169" w:type="dxa"/>
@@ -9429,6 +9427,14 @@
       </w:tblGrid>
       <w:tr>
         <w:tblPrEx>
+          <w:tblBorders>
+            <w:top w:val="single" w:color="auto" w:sz="4" w:space="0"/>
+            <w:left w:val="single" w:color="auto" w:sz="4" w:space="0"/>
+            <w:bottom w:val="single" w:color="auto" w:sz="4" w:space="0"/>
+            <w:right w:val="single" w:color="auto" w:sz="4" w:space="0"/>
+            <w:insideH w:val="single" w:color="auto" w:sz="4" w:space="0"/>
+            <w:insideV w:val="single" w:color="auto" w:sz="4" w:space="0"/>
+          </w:tblBorders>
           <w:tblLayout w:type="fixed"/>
           <w:tblCellMar>
             <w:top w:w="0" w:type="dxa"/>
@@ -11869,6 +11875,14 @@
       </w:tr>
       <w:tr>
         <w:tblPrEx>
+          <w:tblBorders>
+            <w:top w:val="single" w:color="auto" w:sz="4" w:space="0"/>
+            <w:left w:val="single" w:color="auto" w:sz="4" w:space="0"/>
+            <w:bottom w:val="single" w:color="auto" w:sz="4" w:space="0"/>
+            <w:right w:val="single" w:color="auto" w:sz="4" w:space="0"/>
+            <w:insideH w:val="single" w:color="auto" w:sz="4" w:space="0"/>
+            <w:insideV w:val="single" w:color="auto" w:sz="4" w:space="0"/>
+          </w:tblBorders>
           <w:tblLayout w:type="fixed"/>
           <w:tblCellMar>
             <w:top w:w="0" w:type="dxa"/>
@@ -13185,6 +13199,14 @@
       </w:tr>
       <w:tr>
         <w:tblPrEx>
+          <w:tblBorders>
+            <w:top w:val="single" w:color="auto" w:sz="4" w:space="0"/>
+            <w:left w:val="single" w:color="auto" w:sz="4" w:space="0"/>
+            <w:bottom w:val="single" w:color="auto" w:sz="4" w:space="0"/>
+            <w:right w:val="single" w:color="auto" w:sz="4" w:space="0"/>
+            <w:insideH w:val="single" w:color="auto" w:sz="4" w:space="0"/>
+            <w:insideV w:val="single" w:color="auto" w:sz="4" w:space="0"/>
+          </w:tblBorders>
           <w:tblLayout w:type="fixed"/>
           <w:tblCellMar>
             <w:top w:w="0" w:type="dxa"/>
@@ -13245,141 +13267,6 @@
                 <w:lang w:val="en-US" w:eastAsia="zh-CN"/>
               </w:rPr>
               <w:t>设备说明书(上传)</w:t>
-            </w:r>
-          </w:p>
-        </w:tc>
-        <w:tc>
-          <w:tcPr>
-            <w:tcW w:w="1745" w:type="dxa"/>
-            <w:tcMar>
-              <w:top w:w="15" w:type="dxa"/>
-              <w:left w:w="15" w:type="dxa"/>
-              <w:bottom w:w="0" w:type="dxa"/>
-              <w:right w:w="15" w:type="dxa"/>
-            </w:tcMar>
-            <w:vAlign w:val="top"/>
-          </w:tcPr>
-          <w:p>
-            <w:pPr>
-              <w:rPr>
-                <w:rFonts w:hint="eastAsia" w:ascii="宋体" w:hAnsi="宋体" w:cs="Arial"/>
-                <w:szCs w:val="21"/>
-                <w:lang w:val="en-US" w:eastAsia="zh-CN"/>
-              </w:rPr>
-            </w:pPr>
-            <w:r>
-              <w:rPr>
-                <w:rFonts w:ascii="宋体" w:hAnsi="宋体" w:cs="Arial"/>
-                <w:szCs w:val="21"/>
-              </w:rPr>
-              <w:t>varchar(</w:t>
-            </w:r>
-            <w:r>
-              <w:rPr>
-                <w:rFonts w:hint="eastAsia" w:ascii="宋体" w:hAnsi="宋体" w:cs="Arial"/>
-                <w:szCs w:val="21"/>
-                <w:lang w:val="en-US" w:eastAsia="zh-CN"/>
-              </w:rPr>
-              <w:t>64)</w:t>
-            </w:r>
-          </w:p>
-        </w:tc>
-        <w:tc>
-          <w:tcPr>
-            <w:tcW w:w="941" w:type="dxa"/>
-            <w:tcMar>
-              <w:top w:w="15" w:type="dxa"/>
-              <w:left w:w="15" w:type="dxa"/>
-              <w:bottom w:w="0" w:type="dxa"/>
-              <w:right w:w="15" w:type="dxa"/>
-            </w:tcMar>
-            <w:vAlign w:val="top"/>
-          </w:tcPr>
-          <w:p/>
-        </w:tc>
-        <w:tc>
-          <w:tcPr>
-            <w:tcW w:w="1933" w:type="dxa"/>
-            <w:tcMar>
-              <w:top w:w="15" w:type="dxa"/>
-              <w:left w:w="15" w:type="dxa"/>
-              <w:bottom w:w="0" w:type="dxa"/>
-              <w:right w:w="15" w:type="dxa"/>
-            </w:tcMar>
-            <w:vAlign w:val="top"/>
-          </w:tcPr>
-          <w:p>
-            <w:pPr>
-              <w:rPr>
-                <w:rFonts w:hint="eastAsia"/>
-                <w:lang w:val="en-US" w:eastAsia="zh-CN"/>
-              </w:rPr>
-            </w:pPr>
-          </w:p>
-        </w:tc>
-      </w:tr>
-      <w:tr>
-        <w:tblPrEx>
-          <w:tblLayout w:type="fixed"/>
-          <w:tblCellMar>
-            <w:top w:w="0" w:type="dxa"/>
-            <w:left w:w="0" w:type="dxa"/>
-            <w:bottom w:w="0" w:type="dxa"/>
-            <w:right w:w="0" w:type="dxa"/>
-          </w:tblCellMar>
-        </w:tblPrEx>
-        <w:trPr>
-          <w:trHeight w:val="240" w:hRule="atLeast"/>
-        </w:trPr>
-        <w:tc>
-          <w:tcPr>
-            <w:tcW w:w="2778" w:type="dxa"/>
-            <w:tcMar>
-              <w:top w:w="15" w:type="dxa"/>
-              <w:left w:w="15" w:type="dxa"/>
-              <w:bottom w:w="0" w:type="dxa"/>
-              <w:right w:w="15" w:type="dxa"/>
-            </w:tcMar>
-            <w:vAlign w:val="top"/>
-          </w:tcPr>
-          <w:p>
-            <w:pPr>
-              <w:rPr>
-                <w:rFonts w:hint="eastAsia"/>
-              </w:rPr>
-            </w:pPr>
-            <w:r>
-              <w:rPr>
-                <w:rFonts w:hint="eastAsia"/>
-              </w:rPr>
-              <w:t>medical_care_certificate</w:t>
-            </w:r>
-          </w:p>
-        </w:tc>
-        <w:tc>
-          <w:tcPr>
-            <w:tcW w:w="2772" w:type="dxa"/>
-            <w:tcMar>
-              <w:top w:w="15" w:type="dxa"/>
-              <w:left w:w="15" w:type="dxa"/>
-              <w:bottom w:w="0" w:type="dxa"/>
-              <w:right w:w="15" w:type="dxa"/>
-            </w:tcMar>
-            <w:vAlign w:val="top"/>
-          </w:tcPr>
-          <w:p>
-            <w:pPr>
-              <w:rPr>
-                <w:rFonts w:hint="eastAsia"/>
-                <w:lang w:val="en-US" w:eastAsia="zh-CN"/>
-              </w:rPr>
-            </w:pPr>
-            <w:r>
-              <w:rPr>
-                <w:rFonts w:hint="eastAsia"/>
-                <w:lang w:val="en-US" w:eastAsia="zh-CN"/>
-              </w:rPr>
-              <w:t>医疗器械注册证(上传)</w:t>
             </w:r>
           </w:p>
         </w:tc>
@@ -13483,25 +13370,19 @@
               <w:bottom w:w="0" w:type="dxa"/>
               <w:right w:w="15" w:type="dxa"/>
             </w:tcMar>
-            <w:vAlign w:val="bottom"/>
-          </w:tcPr>
-          <w:p>
-            <w:pPr>
-              <w:rPr>
-                <w:rFonts w:hint="eastAsia" w:ascii="宋体" w:cs="Arial" w:eastAsiaTheme="minorEastAsia"/>
-                <w:color w:val="00B050"/>
-                <w:szCs w:val="21"/>
-                <w:lang w:val="en-US" w:eastAsia="zh-CN"/>
-              </w:rPr>
-            </w:pPr>
-            <w:r>
-              <w:rPr>
-                <w:rFonts w:hint="eastAsia" w:ascii="宋体" w:cs="Arial"/>
-                <w:color w:val="00B050"/>
-                <w:szCs w:val="21"/>
-                <w:lang w:val="en-US" w:eastAsia="zh-CN"/>
-              </w:rPr>
-              <w:t xml:space="preserve">state </w:t>
+            <w:vAlign w:val="top"/>
+          </w:tcPr>
+          <w:p>
+            <w:pPr>
+              <w:rPr>
+                <w:rFonts w:hint="eastAsia"/>
+              </w:rPr>
+            </w:pPr>
+            <w:r>
+              <w:rPr>
+                <w:rFonts w:hint="eastAsia"/>
+              </w:rPr>
+              <w:t>medical_care_certificate</w:t>
             </w:r>
           </w:p>
         </w:tc>
@@ -13514,25 +13395,21 @@
               <w:bottom w:w="0" w:type="dxa"/>
               <w:right w:w="15" w:type="dxa"/>
             </w:tcMar>
-            <w:vAlign w:val="bottom"/>
-          </w:tcPr>
-          <w:p>
-            <w:pPr>
-              <w:rPr>
-                <w:rFonts w:hint="eastAsia" w:ascii="宋体" w:cs="Arial" w:eastAsiaTheme="minorEastAsia"/>
-                <w:color w:val="00B050"/>
-                <w:szCs w:val="21"/>
-                <w:lang w:val="en-US" w:eastAsia="zh-CN"/>
-              </w:rPr>
-            </w:pPr>
-            <w:r>
-              <w:rPr>
-                <w:rFonts w:hint="eastAsia" w:ascii="宋体" w:cs="Arial"/>
-                <w:color w:val="00B050"/>
-                <w:szCs w:val="21"/>
-                <w:lang w:val="en-US" w:eastAsia="zh-CN"/>
-              </w:rPr>
-              <w:t>状态</w:t>
+            <w:vAlign w:val="top"/>
+          </w:tcPr>
+          <w:p>
+            <w:pPr>
+              <w:rPr>
+                <w:rFonts w:hint="eastAsia"/>
+                <w:lang w:val="en-US" w:eastAsia="zh-CN"/>
+              </w:rPr>
+            </w:pPr>
+            <w:r>
+              <w:rPr>
+                <w:rFonts w:hint="eastAsia"/>
+                <w:lang w:val="en-US" w:eastAsia="zh-CN"/>
+              </w:rPr>
+              <w:t>医疗器械注册证(上传)</w:t>
             </w:r>
           </w:p>
         </w:tc>
@@ -13545,25 +13422,30 @@
               <w:bottom w:w="0" w:type="dxa"/>
               <w:right w:w="15" w:type="dxa"/>
             </w:tcMar>
-            <w:vAlign w:val="bottom"/>
-          </w:tcPr>
-          <w:p>
-            <w:pPr>
-              <w:rPr>
-                <w:rFonts w:hint="eastAsia" w:ascii="宋体" w:cs="Arial" w:eastAsiaTheme="minorEastAsia"/>
-                <w:color w:val="00B050"/>
-                <w:szCs w:val="21"/>
-                <w:lang w:val="en-US" w:eastAsia="zh-CN"/>
-              </w:rPr>
-            </w:pPr>
-            <w:r>
-              <w:rPr>
-                <w:rFonts w:hint="eastAsia" w:ascii="宋体" w:cs="Arial"/>
-                <w:color w:val="00B050"/>
-                <w:szCs w:val="21"/>
-                <w:lang w:val="en-US" w:eastAsia="zh-CN"/>
-              </w:rPr>
-              <w:t>int</w:t>
+            <w:vAlign w:val="top"/>
+          </w:tcPr>
+          <w:p>
+            <w:pPr>
+              <w:rPr>
+                <w:rFonts w:hint="eastAsia" w:ascii="宋体" w:hAnsi="宋体" w:cs="Arial"/>
+                <w:szCs w:val="21"/>
+                <w:lang w:val="en-US" w:eastAsia="zh-CN"/>
+              </w:rPr>
+            </w:pPr>
+            <w:r>
+              <w:rPr>
+                <w:rFonts w:ascii="宋体" w:hAnsi="宋体" w:cs="Arial"/>
+                <w:szCs w:val="21"/>
+              </w:rPr>
+              <w:t>varchar(</w:t>
+            </w:r>
+            <w:r>
+              <w:rPr>
+                <w:rFonts w:hint="eastAsia" w:ascii="宋体" w:hAnsi="宋体" w:cs="Arial"/>
+                <w:szCs w:val="21"/>
+                <w:lang w:val="en-US" w:eastAsia="zh-CN"/>
+              </w:rPr>
+              <w:t>64)</w:t>
             </w:r>
           </w:p>
         </w:tc>
@@ -13576,54 +13458,28 @@
               <w:bottom w:w="0" w:type="dxa"/>
               <w:right w:w="15" w:type="dxa"/>
             </w:tcMar>
-            <w:vAlign w:val="bottom"/>
-          </w:tcPr>
-          <w:p>
-            <w:pPr>
-              <w:jc w:val="center"/>
-              <w:rPr>
-                <w:rFonts w:hint="eastAsia" w:eastAsiaTheme="minorEastAsia"/>
-                <w:color w:val="00B050"/>
-                <w:lang w:val="en-US" w:eastAsia="zh-CN"/>
-              </w:rPr>
-            </w:pPr>
-            <w:r>
+            <w:vAlign w:val="top"/>
+          </w:tcPr>
+          <w:p/>
+        </w:tc>
+        <w:tc>
+          <w:tcPr>
+            <w:tcW w:w="1933" w:type="dxa"/>
+            <w:tcMar>
+              <w:top w:w="15" w:type="dxa"/>
+              <w:left w:w="15" w:type="dxa"/>
+              <w:bottom w:w="0" w:type="dxa"/>
+              <w:right w:w="15" w:type="dxa"/>
+            </w:tcMar>
+            <w:vAlign w:val="top"/>
+          </w:tcPr>
+          <w:p>
+            <w:pPr>
               <w:rPr>
                 <w:rFonts w:hint="eastAsia"/>
-                <w:color w:val="00B050"/>
-                <w:lang w:val="en-US" w:eastAsia="zh-CN"/>
-              </w:rPr>
-              <w:t>1</w:t>
-            </w:r>
-          </w:p>
-        </w:tc>
-        <w:tc>
-          <w:tcPr>
-            <w:tcW w:w="1933" w:type="dxa"/>
-            <w:tcMar>
-              <w:top w:w="15" w:type="dxa"/>
-              <w:left w:w="15" w:type="dxa"/>
-              <w:bottom w:w="0" w:type="dxa"/>
-              <w:right w:w="15" w:type="dxa"/>
-            </w:tcMar>
-            <w:vAlign w:val="bottom"/>
-          </w:tcPr>
-          <w:p>
-            <w:pPr>
-              <w:rPr>
-                <w:rFonts w:ascii="宋体" w:cs="Arial"/>
-                <w:color w:val="00B050"/>
-                <w:szCs w:val="21"/>
-              </w:rPr>
-            </w:pPr>
-            <w:r>
-              <w:rPr>
-                <w:rFonts w:hint="eastAsia" w:ascii="宋体" w:cs="Arial"/>
-                <w:color w:val="00B050"/>
-                <w:szCs w:val="21"/>
-              </w:rPr>
-              <w:t>1=启用，0=停用</w:t>
-            </w:r>
+                <w:lang w:val="en-US" w:eastAsia="zh-CN"/>
+              </w:rPr>
+            </w:pPr>
           </w:p>
         </w:tc>
       </w:tr>
@@ -13662,108 +13518,142 @@
           <w:p>
             <w:pPr>
               <w:rPr>
+                <w:rFonts w:hint="eastAsia" w:ascii="宋体" w:cs="Arial" w:eastAsiaTheme="minorEastAsia"/>
+                <w:color w:val="00B050"/>
+                <w:szCs w:val="21"/>
+                <w:lang w:val="en-US" w:eastAsia="zh-CN"/>
+              </w:rPr>
+            </w:pPr>
+            <w:r>
+              <w:rPr>
+                <w:rFonts w:hint="eastAsia" w:ascii="宋体" w:cs="Arial"/>
+                <w:color w:val="00B050"/>
+                <w:szCs w:val="21"/>
+                <w:lang w:val="en-US" w:eastAsia="zh-CN"/>
+              </w:rPr>
+              <w:t xml:space="preserve">state </w:t>
+            </w:r>
+          </w:p>
+        </w:tc>
+        <w:tc>
+          <w:tcPr>
+            <w:tcW w:w="2772" w:type="dxa"/>
+            <w:tcMar>
+              <w:top w:w="15" w:type="dxa"/>
+              <w:left w:w="15" w:type="dxa"/>
+              <w:bottom w:w="0" w:type="dxa"/>
+              <w:right w:w="15" w:type="dxa"/>
+            </w:tcMar>
+            <w:vAlign w:val="bottom"/>
+          </w:tcPr>
+          <w:p>
+            <w:pPr>
+              <w:rPr>
+                <w:rFonts w:hint="eastAsia" w:ascii="宋体" w:cs="Arial" w:eastAsiaTheme="minorEastAsia"/>
+                <w:color w:val="00B050"/>
+                <w:szCs w:val="21"/>
+                <w:lang w:val="en-US" w:eastAsia="zh-CN"/>
+              </w:rPr>
+            </w:pPr>
+            <w:r>
+              <w:rPr>
+                <w:rFonts w:hint="eastAsia" w:ascii="宋体" w:cs="Arial"/>
+                <w:color w:val="00B050"/>
+                <w:szCs w:val="21"/>
+                <w:lang w:val="en-US" w:eastAsia="zh-CN"/>
+              </w:rPr>
+              <w:t>状态</w:t>
+            </w:r>
+          </w:p>
+        </w:tc>
+        <w:tc>
+          <w:tcPr>
+            <w:tcW w:w="1745" w:type="dxa"/>
+            <w:tcMar>
+              <w:top w:w="15" w:type="dxa"/>
+              <w:left w:w="15" w:type="dxa"/>
+              <w:bottom w:w="0" w:type="dxa"/>
+              <w:right w:w="15" w:type="dxa"/>
+            </w:tcMar>
+            <w:vAlign w:val="bottom"/>
+          </w:tcPr>
+          <w:p>
+            <w:pPr>
+              <w:rPr>
+                <w:rFonts w:hint="eastAsia" w:ascii="宋体" w:cs="Arial" w:eastAsiaTheme="minorEastAsia"/>
+                <w:color w:val="00B050"/>
+                <w:szCs w:val="21"/>
+                <w:lang w:val="en-US" w:eastAsia="zh-CN"/>
+              </w:rPr>
+            </w:pPr>
+            <w:r>
+              <w:rPr>
+                <w:rFonts w:hint="eastAsia" w:ascii="宋体" w:cs="Arial"/>
+                <w:color w:val="00B050"/>
+                <w:szCs w:val="21"/>
+                <w:lang w:val="en-US" w:eastAsia="zh-CN"/>
+              </w:rPr>
+              <w:t>int</w:t>
+            </w:r>
+          </w:p>
+        </w:tc>
+        <w:tc>
+          <w:tcPr>
+            <w:tcW w:w="941" w:type="dxa"/>
+            <w:tcMar>
+              <w:top w:w="15" w:type="dxa"/>
+              <w:left w:w="15" w:type="dxa"/>
+              <w:bottom w:w="0" w:type="dxa"/>
+              <w:right w:w="15" w:type="dxa"/>
+            </w:tcMar>
+            <w:vAlign w:val="bottom"/>
+          </w:tcPr>
+          <w:p>
+            <w:pPr>
+              <w:jc w:val="center"/>
+              <w:rPr>
+                <w:rFonts w:hint="eastAsia" w:eastAsiaTheme="minorEastAsia"/>
+                <w:color w:val="00B050"/>
+                <w:lang w:val="en-US" w:eastAsia="zh-CN"/>
+              </w:rPr>
+            </w:pPr>
+            <w:r>
+              <w:rPr>
+                <w:rFonts w:hint="eastAsia"/>
+                <w:color w:val="00B050"/>
+                <w:lang w:val="en-US" w:eastAsia="zh-CN"/>
+              </w:rPr>
+              <w:t>1</w:t>
+            </w:r>
+          </w:p>
+        </w:tc>
+        <w:tc>
+          <w:tcPr>
+            <w:tcW w:w="1933" w:type="dxa"/>
+            <w:tcMar>
+              <w:top w:w="15" w:type="dxa"/>
+              <w:left w:w="15" w:type="dxa"/>
+              <w:bottom w:w="0" w:type="dxa"/>
+              <w:right w:w="15" w:type="dxa"/>
+            </w:tcMar>
+            <w:vAlign w:val="bottom"/>
+          </w:tcPr>
+          <w:p>
+            <w:pPr>
+              <w:rPr>
                 <w:rFonts w:ascii="宋体" w:cs="Arial"/>
-                <w:szCs w:val="21"/>
-              </w:rPr>
-            </w:pPr>
-            <w:r>
-              <w:rPr>
-                <w:rFonts w:hint="eastAsia"/>
-                <w:lang w:val="en-US" w:eastAsia="zh-CN"/>
-              </w:rPr>
-              <w:t>cdate</w:t>
-            </w:r>
-          </w:p>
-        </w:tc>
-        <w:tc>
-          <w:tcPr>
-            <w:tcW w:w="2772" w:type="dxa"/>
-            <w:tcMar>
-              <w:top w:w="15" w:type="dxa"/>
-              <w:left w:w="15" w:type="dxa"/>
-              <w:bottom w:w="0" w:type="dxa"/>
-              <w:right w:w="15" w:type="dxa"/>
-            </w:tcMar>
-            <w:vAlign w:val="bottom"/>
-          </w:tcPr>
-          <w:p>
-            <w:pPr>
-              <w:rPr>
-                <w:rFonts w:hint="eastAsia" w:ascii="宋体" w:cs="Arial" w:eastAsiaTheme="minorEastAsia"/>
-                <w:szCs w:val="21"/>
-                <w:lang w:val="en-US" w:eastAsia="zh-CN"/>
-              </w:rPr>
-            </w:pPr>
-            <w:r>
-              <w:rPr>
-                <w:rFonts w:hint="eastAsia" w:ascii="宋体" w:cs="Arial"/>
-                <w:szCs w:val="21"/>
-                <w:lang w:val="en-US" w:eastAsia="zh-CN"/>
-              </w:rPr>
-              <w:t>创建时间</w:t>
-            </w:r>
-          </w:p>
-        </w:tc>
-        <w:tc>
-          <w:tcPr>
-            <w:tcW w:w="1745" w:type="dxa"/>
-            <w:tcMar>
-              <w:top w:w="15" w:type="dxa"/>
-              <w:left w:w="15" w:type="dxa"/>
-              <w:bottom w:w="0" w:type="dxa"/>
-              <w:right w:w="15" w:type="dxa"/>
-            </w:tcMar>
-            <w:vAlign w:val="bottom"/>
-          </w:tcPr>
-          <w:p>
-            <w:pPr>
-              <w:rPr>
-                <w:rFonts w:hint="eastAsia" w:ascii="宋体" w:cs="Arial" w:eastAsiaTheme="minorEastAsia"/>
-                <w:szCs w:val="21"/>
-                <w:lang w:val="en-US" w:eastAsia="zh-CN"/>
-              </w:rPr>
-            </w:pPr>
-            <w:r>
-              <w:rPr>
-                <w:rFonts w:hint="eastAsia" w:ascii="宋体" w:cs="Arial"/>
-                <w:szCs w:val="21"/>
-                <w:lang w:val="en-US" w:eastAsia="zh-CN"/>
-              </w:rPr>
-              <w:t>datetime</w:t>
-            </w:r>
-          </w:p>
-        </w:tc>
-        <w:tc>
-          <w:tcPr>
-            <w:tcW w:w="941" w:type="dxa"/>
-            <w:tcMar>
-              <w:top w:w="15" w:type="dxa"/>
-              <w:left w:w="15" w:type="dxa"/>
-              <w:bottom w:w="0" w:type="dxa"/>
-              <w:right w:w="15" w:type="dxa"/>
-            </w:tcMar>
-            <w:vAlign w:val="bottom"/>
-          </w:tcPr>
-          <w:p/>
-        </w:tc>
-        <w:tc>
-          <w:tcPr>
-            <w:tcW w:w="1933" w:type="dxa"/>
-            <w:tcMar>
-              <w:top w:w="15" w:type="dxa"/>
-              <w:left w:w="15" w:type="dxa"/>
-              <w:bottom w:w="0" w:type="dxa"/>
-              <w:right w:w="15" w:type="dxa"/>
-            </w:tcMar>
-            <w:vAlign w:val="bottom"/>
-          </w:tcPr>
-          <w:p>
-            <w:pPr>
-              <w:rPr>
-                <w:rFonts w:ascii="宋体" w:cs="Arial"/>
-                <w:szCs w:val="21"/>
-              </w:rPr>
-            </w:pPr>
+                <w:color w:val="00B050"/>
+                <w:szCs w:val="21"/>
+              </w:rPr>
+            </w:pPr>
+            <w:r>
+              <w:rPr>
+                <w:rFonts w:hint="eastAsia" w:ascii="宋体" w:cs="Arial"/>
+                <w:color w:val="00B050"/>
+                <w:szCs w:val="21"/>
+              </w:rPr>
+              <w:t>1=启用，0=停用</w:t>
+            </w:r>
           </w:p>
         </w:tc>
       </w:tr>
@@ -13811,7 +13701,7 @@
                 <w:rFonts w:hint="eastAsia"/>
                 <w:lang w:val="en-US" w:eastAsia="zh-CN"/>
               </w:rPr>
-              <w:t>mdate</w:t>
+              <w:t>cdate</w:t>
             </w:r>
           </w:p>
         </w:tc>
@@ -13840,7 +13730,7 @@
                 <w:szCs w:val="21"/>
                 <w:lang w:val="en-US" w:eastAsia="zh-CN"/>
               </w:rPr>
-              <w:t>最后修改时间</w:t>
+              <w:t>创建时间</w:t>
             </w:r>
           </w:p>
         </w:tc>
@@ -13951,7 +13841,7 @@
                 <w:rFonts w:hint="eastAsia"/>
                 <w:lang w:val="en-US" w:eastAsia="zh-CN"/>
               </w:rPr>
-              <w:t>creator</w:t>
+              <w:t>mdate</w:t>
             </w:r>
           </w:p>
         </w:tc>
@@ -13980,7 +13870,7 @@
                 <w:szCs w:val="21"/>
                 <w:lang w:val="en-US" w:eastAsia="zh-CN"/>
               </w:rPr>
-              <w:t>创建人</w:t>
+              <w:t>最后修改时间</w:t>
             </w:r>
           </w:p>
         </w:tc>
@@ -14005,18 +13895,11 @@
             </w:pPr>
             <w:r>
               <w:rPr>
-                <w:rFonts w:ascii="宋体" w:hAnsi="宋体" w:cs="Arial"/>
-                <w:szCs w:val="21"/>
-              </w:rPr>
-              <w:t>varchar(</w:t>
-            </w:r>
-            <w:r>
-              <w:rPr>
-                <w:rFonts w:hint="eastAsia" w:ascii="宋体" w:hAnsi="宋体" w:cs="Arial"/>
-                <w:szCs w:val="21"/>
-                <w:lang w:val="en-US" w:eastAsia="zh-CN"/>
-              </w:rPr>
-              <w:t>64)</w:t>
+                <w:rFonts w:hint="eastAsia" w:ascii="宋体" w:cs="Arial"/>
+                <w:szCs w:val="21"/>
+                <w:lang w:val="en-US" w:eastAsia="zh-CN"/>
+              </w:rPr>
+              <w:t>datetime</w:t>
             </w:r>
           </w:p>
         </w:tc>
@@ -14098,7 +13981,7 @@
                 <w:rFonts w:hint="eastAsia"/>
                 <w:lang w:val="en-US" w:eastAsia="zh-CN"/>
               </w:rPr>
-              <w:t>modify</w:t>
+              <w:t>creator</w:t>
             </w:r>
           </w:p>
         </w:tc>
@@ -14127,7 +14010,7 @@
                 <w:szCs w:val="21"/>
                 <w:lang w:val="en-US" w:eastAsia="zh-CN"/>
               </w:rPr>
-              <w:t>修改人</w:t>
+              <w:t>创建人</w:t>
             </w:r>
           </w:p>
         </w:tc>
@@ -14145,8 +14028,9 @@
           <w:p>
             <w:pPr>
               <w:rPr>
-                <w:rFonts w:ascii="宋体" w:cs="Arial"/>
-                <w:szCs w:val="21"/>
+                <w:rFonts w:hint="eastAsia" w:ascii="宋体" w:cs="Arial" w:eastAsiaTheme="minorEastAsia"/>
+                <w:szCs w:val="21"/>
+                <w:lang w:val="en-US" w:eastAsia="zh-CN"/>
               </w:rPr>
             </w:pPr>
             <w:r>
@@ -14162,14 +14046,7 @@
                 <w:szCs w:val="21"/>
                 <w:lang w:val="en-US" w:eastAsia="zh-CN"/>
               </w:rPr>
-              <w:t>64</w:t>
-            </w:r>
-            <w:r>
-              <w:rPr>
-                <w:rFonts w:ascii="宋体" w:hAnsi="宋体" w:cs="Arial"/>
-                <w:szCs w:val="21"/>
-              </w:rPr>
-              <w:t>)</w:t>
+              <w:t>64)</w:t>
             </w:r>
           </w:p>
         </w:tc>
@@ -14209,6 +14086,167 @@
       </w:tr>
       <w:tr>
         <w:tblPrEx>
+          <w:tblBorders>
+            <w:top w:val="single" w:color="auto" w:sz="4" w:space="0"/>
+            <w:left w:val="single" w:color="auto" w:sz="4" w:space="0"/>
+            <w:bottom w:val="single" w:color="auto" w:sz="4" w:space="0"/>
+            <w:right w:val="single" w:color="auto" w:sz="4" w:space="0"/>
+            <w:insideH w:val="single" w:color="auto" w:sz="4" w:space="0"/>
+            <w:insideV w:val="single" w:color="auto" w:sz="4" w:space="0"/>
+          </w:tblBorders>
+          <w:tblLayout w:type="fixed"/>
+          <w:tblCellMar>
+            <w:top w:w="0" w:type="dxa"/>
+            <w:left w:w="0" w:type="dxa"/>
+            <w:bottom w:w="0" w:type="dxa"/>
+            <w:right w:w="0" w:type="dxa"/>
+          </w:tblCellMar>
+        </w:tblPrEx>
+        <w:trPr>
+          <w:trHeight w:val="240" w:hRule="atLeast"/>
+        </w:trPr>
+        <w:tc>
+          <w:tcPr>
+            <w:tcW w:w="2778" w:type="dxa"/>
+            <w:tcMar>
+              <w:top w:w="15" w:type="dxa"/>
+              <w:left w:w="15" w:type="dxa"/>
+              <w:bottom w:w="0" w:type="dxa"/>
+              <w:right w:w="15" w:type="dxa"/>
+            </w:tcMar>
+            <w:vAlign w:val="bottom"/>
+          </w:tcPr>
+          <w:p>
+            <w:pPr>
+              <w:rPr>
+                <w:rFonts w:ascii="宋体" w:cs="Arial"/>
+                <w:szCs w:val="21"/>
+              </w:rPr>
+            </w:pPr>
+            <w:r>
+              <w:rPr>
+                <w:rFonts w:hint="eastAsia"/>
+                <w:lang w:val="en-US" w:eastAsia="zh-CN"/>
+              </w:rPr>
+              <w:t>modify</w:t>
+            </w:r>
+          </w:p>
+        </w:tc>
+        <w:tc>
+          <w:tcPr>
+            <w:tcW w:w="2772" w:type="dxa"/>
+            <w:tcMar>
+              <w:top w:w="15" w:type="dxa"/>
+              <w:left w:w="15" w:type="dxa"/>
+              <w:bottom w:w="0" w:type="dxa"/>
+              <w:right w:w="15" w:type="dxa"/>
+            </w:tcMar>
+            <w:vAlign w:val="bottom"/>
+          </w:tcPr>
+          <w:p>
+            <w:pPr>
+              <w:rPr>
+                <w:rFonts w:hint="eastAsia" w:ascii="宋体" w:cs="Arial" w:eastAsiaTheme="minorEastAsia"/>
+                <w:szCs w:val="21"/>
+                <w:lang w:val="en-US" w:eastAsia="zh-CN"/>
+              </w:rPr>
+            </w:pPr>
+            <w:r>
+              <w:rPr>
+                <w:rFonts w:hint="eastAsia" w:ascii="宋体" w:cs="Arial"/>
+                <w:szCs w:val="21"/>
+                <w:lang w:val="en-US" w:eastAsia="zh-CN"/>
+              </w:rPr>
+              <w:t>修改人</w:t>
+            </w:r>
+          </w:p>
+        </w:tc>
+        <w:tc>
+          <w:tcPr>
+            <w:tcW w:w="1745" w:type="dxa"/>
+            <w:tcMar>
+              <w:top w:w="15" w:type="dxa"/>
+              <w:left w:w="15" w:type="dxa"/>
+              <w:bottom w:w="0" w:type="dxa"/>
+              <w:right w:w="15" w:type="dxa"/>
+            </w:tcMar>
+            <w:vAlign w:val="bottom"/>
+          </w:tcPr>
+          <w:p>
+            <w:pPr>
+              <w:rPr>
+                <w:rFonts w:ascii="宋体" w:cs="Arial"/>
+                <w:szCs w:val="21"/>
+              </w:rPr>
+            </w:pPr>
+            <w:r>
+              <w:rPr>
+                <w:rFonts w:ascii="宋体" w:hAnsi="宋体" w:cs="Arial"/>
+                <w:szCs w:val="21"/>
+              </w:rPr>
+              <w:t>varchar(</w:t>
+            </w:r>
+            <w:r>
+              <w:rPr>
+                <w:rFonts w:hint="eastAsia" w:ascii="宋体" w:hAnsi="宋体" w:cs="Arial"/>
+                <w:szCs w:val="21"/>
+                <w:lang w:val="en-US" w:eastAsia="zh-CN"/>
+              </w:rPr>
+              <w:t>64</w:t>
+            </w:r>
+            <w:r>
+              <w:rPr>
+                <w:rFonts w:ascii="宋体" w:hAnsi="宋体" w:cs="Arial"/>
+                <w:szCs w:val="21"/>
+              </w:rPr>
+              <w:t>)</w:t>
+            </w:r>
+          </w:p>
+        </w:tc>
+        <w:tc>
+          <w:tcPr>
+            <w:tcW w:w="941" w:type="dxa"/>
+            <w:tcMar>
+              <w:top w:w="15" w:type="dxa"/>
+              <w:left w:w="15" w:type="dxa"/>
+              <w:bottom w:w="0" w:type="dxa"/>
+              <w:right w:w="15" w:type="dxa"/>
+            </w:tcMar>
+            <w:vAlign w:val="bottom"/>
+          </w:tcPr>
+          <w:p/>
+        </w:tc>
+        <w:tc>
+          <w:tcPr>
+            <w:tcW w:w="1933" w:type="dxa"/>
+            <w:tcMar>
+              <w:top w:w="15" w:type="dxa"/>
+              <w:left w:w="15" w:type="dxa"/>
+              <w:bottom w:w="0" w:type="dxa"/>
+              <w:right w:w="15" w:type="dxa"/>
+            </w:tcMar>
+            <w:vAlign w:val="bottom"/>
+          </w:tcPr>
+          <w:p>
+            <w:pPr>
+              <w:rPr>
+                <w:rFonts w:ascii="宋体" w:cs="Arial"/>
+                <w:szCs w:val="21"/>
+              </w:rPr>
+            </w:pPr>
+          </w:p>
+        </w:tc>
+      </w:tr>
+      <w:tr>
+        <w:tblPrEx>
+          <w:tblBorders>
+            <w:top w:val="single" w:color="auto" w:sz="4" w:space="0"/>
+            <w:left w:val="single" w:color="auto" w:sz="4" w:space="0"/>
+            <w:bottom w:val="single" w:color="auto" w:sz="4" w:space="0"/>
+            <w:right w:val="single" w:color="auto" w:sz="4" w:space="0"/>
+            <w:insideH w:val="single" w:color="auto" w:sz="4" w:space="0"/>
+            <w:insideV w:val="single" w:color="auto" w:sz="4" w:space="0"/>
+          </w:tblBorders>
           <w:tblLayout w:type="fixed"/>
           <w:tblCellMar>
             <w:top w:w="0" w:type="dxa"/>
@@ -14379,7 +14417,7 @@
     </w:p>
     <w:tbl>
       <w:tblPr>
-        <w:tblStyle w:val="11"/>
+        <w:tblStyle w:val="9"/>
         <w:tblpPr w:leftFromText="180" w:rightFromText="180" w:vertAnchor="text" w:horzAnchor="page" w:tblpX="1510" w:tblpY="156"/>
         <w:tblOverlap w:val="never"/>
         <w:tblW w:w="10169" w:type="dxa"/>
@@ -16334,7 +16372,7 @@
     </w:p>
     <w:tbl>
       <w:tblPr>
-        <w:tblStyle w:val="11"/>
+        <w:tblStyle w:val="9"/>
         <w:tblpPr w:leftFromText="180" w:rightFromText="180" w:vertAnchor="text" w:horzAnchor="page" w:tblpX="1510" w:tblpY="156"/>
         <w:tblOverlap w:val="never"/>
         <w:tblW w:w="10169" w:type="dxa"/>
@@ -17920,7 +17958,7 @@
     </w:p>
     <w:tbl>
       <w:tblPr>
-        <w:tblStyle w:val="11"/>
+        <w:tblStyle w:val="9"/>
         <w:tblpPr w:leftFromText="180" w:rightFromText="180" w:vertAnchor="text" w:horzAnchor="page" w:tblpX="1510" w:tblpY="156"/>
         <w:tblOverlap w:val="never"/>
         <w:tblW w:w="10169" w:type="dxa"/>
@@ -18642,6 +18680,14 @@
       </w:tr>
       <w:tr>
         <w:tblPrEx>
+          <w:tblBorders>
+            <w:top w:val="single" w:color="auto" w:sz="4" w:space="0"/>
+            <w:left w:val="single" w:color="auto" w:sz="4" w:space="0"/>
+            <w:bottom w:val="single" w:color="auto" w:sz="4" w:space="0"/>
+            <w:right w:val="single" w:color="auto" w:sz="4" w:space="0"/>
+            <w:insideH w:val="single" w:color="auto" w:sz="4" w:space="0"/>
+            <w:insideV w:val="single" w:color="auto" w:sz="4" w:space="0"/>
+          </w:tblBorders>
           <w:tblLayout w:type="fixed"/>
           <w:tblCellMar>
             <w:top w:w="0" w:type="dxa"/>
@@ -23438,7 +23484,7 @@
     </w:p>
     <w:tbl>
       <w:tblPr>
-        <w:tblStyle w:val="11"/>
+        <w:tblStyle w:val="9"/>
         <w:tblpPr w:leftFromText="180" w:rightFromText="180" w:vertAnchor="text" w:horzAnchor="page" w:tblpX="1510" w:tblpY="156"/>
         <w:tblOverlap w:val="never"/>
         <w:tblW w:w="10169" w:type="dxa"/>
@@ -25154,7 +25200,7 @@
     </w:p>
     <w:tbl>
       <w:tblPr>
-        <w:tblStyle w:val="11"/>
+        <w:tblStyle w:val="9"/>
         <w:tblpPr w:leftFromText="180" w:rightFromText="180" w:vertAnchor="text" w:horzAnchor="page" w:tblpX="1510" w:tblpY="156"/>
         <w:tblOverlap w:val="never"/>
         <w:tblW w:w="10169" w:type="dxa"/>
@@ -27176,6 +27222,2319 @@
     </w:p>
     <w:p>
       <w:pPr>
+        <w:rPr>
+          <w:rFonts w:hint="eastAsia"/>
+          <w:lang w:eastAsia="zh-CN"/>
+        </w:rPr>
+      </w:pPr>
+    </w:p>
+    <w:p>
+      <w:pPr>
+        <w:rPr>
+          <w:rFonts w:hint="eastAsia"/>
+          <w:lang w:eastAsia="zh-CN"/>
+        </w:rPr>
+      </w:pPr>
+    </w:p>
+    <w:p>
+      <w:pPr>
+        <w:pStyle w:val="4"/>
+        <w:bidi w:val="0"/>
+        <w:rPr>
+          <w:rFonts w:hint="default"/>
+          <w:b/>
+          <w:bCs w:val="0"/>
+          <w:i w:val="0"/>
+          <w:iCs/>
+          <w:lang w:val="en-US" w:eastAsia="zh-CN"/>
+        </w:rPr>
+      </w:pPr>
+      <w:r>
+        <w:rPr>
+          <w:rFonts w:hint="eastAsia"/>
+          <w:b/>
+          <w:bCs w:val="0"/>
+          <w:i w:val="0"/>
+          <w:iCs/>
+          <w:lang w:val="en-US" w:eastAsia="zh-CN"/>
+        </w:rPr>
+        <w:t>系统日志表(system_log</w:t>
+      </w:r>
+      <w:bookmarkStart w:id="6" w:name="_GoBack"/>
+      <w:bookmarkEnd w:id="6"/>
+      <w:r>
+        <w:rPr>
+          <w:rFonts w:hint="eastAsia"/>
+          <w:b/>
+          <w:bCs w:val="0"/>
+          <w:i w:val="0"/>
+          <w:iCs/>
+          <w:lang w:val="en-US" w:eastAsia="zh-CN"/>
+        </w:rPr>
+        <w:t>)</w:t>
+      </w:r>
+    </w:p>
+    <w:tbl>
+      <w:tblPr>
+        <w:tblStyle w:val="9"/>
+        <w:tblpPr w:leftFromText="180" w:rightFromText="180" w:vertAnchor="text" w:horzAnchor="page" w:tblpX="1510" w:tblpY="156"/>
+        <w:tblOverlap w:val="never"/>
+        <w:tblW w:w="10169" w:type="dxa"/>
+        <w:tblInd w:w="0" w:type="dxa"/>
+        <w:tblBorders>
+          <w:top w:val="single" w:color="auto" w:sz="4" w:space="0"/>
+          <w:left w:val="single" w:color="auto" w:sz="4" w:space="0"/>
+          <w:bottom w:val="single" w:color="auto" w:sz="4" w:space="0"/>
+          <w:right w:val="single" w:color="auto" w:sz="4" w:space="0"/>
+          <w:insideH w:val="single" w:color="auto" w:sz="4" w:space="0"/>
+          <w:insideV w:val="single" w:color="auto" w:sz="4" w:space="0"/>
+        </w:tblBorders>
+        <w:tblLayout w:type="fixed"/>
+        <w:tblCellMar>
+          <w:top w:w="0" w:type="dxa"/>
+          <w:left w:w="0" w:type="dxa"/>
+          <w:bottom w:w="0" w:type="dxa"/>
+          <w:right w:w="0" w:type="dxa"/>
+        </w:tblCellMar>
+      </w:tblPr>
+      <w:tblGrid>
+        <w:gridCol w:w="2778"/>
+        <w:gridCol w:w="2772"/>
+        <w:gridCol w:w="1745"/>
+        <w:gridCol w:w="941"/>
+        <w:gridCol w:w="1933"/>
+      </w:tblGrid>
+      <w:tr>
+        <w:tblPrEx>
+          <w:tblBorders>
+            <w:top w:val="single" w:color="auto" w:sz="4" w:space="0"/>
+            <w:left w:val="single" w:color="auto" w:sz="4" w:space="0"/>
+            <w:bottom w:val="single" w:color="auto" w:sz="4" w:space="0"/>
+            <w:right w:val="single" w:color="auto" w:sz="4" w:space="0"/>
+            <w:insideH w:val="single" w:color="auto" w:sz="4" w:space="0"/>
+            <w:insideV w:val="single" w:color="auto" w:sz="4" w:space="0"/>
+          </w:tblBorders>
+          <w:tblLayout w:type="fixed"/>
+          <w:tblCellMar>
+            <w:top w:w="0" w:type="dxa"/>
+            <w:left w:w="0" w:type="dxa"/>
+            <w:bottom w:w="0" w:type="dxa"/>
+            <w:right w:w="0" w:type="dxa"/>
+          </w:tblCellMar>
+        </w:tblPrEx>
+        <w:trPr>
+          <w:trHeight w:val="240" w:hRule="atLeast"/>
+        </w:trPr>
+        <w:tc>
+          <w:tcPr>
+            <w:tcW w:w="2778" w:type="dxa"/>
+            <w:shd w:val="clear" w:color="auto" w:fill="A6A6A6"/>
+            <w:tcMar>
+              <w:top w:w="15" w:type="dxa"/>
+              <w:left w:w="15" w:type="dxa"/>
+              <w:bottom w:w="0" w:type="dxa"/>
+              <w:right w:w="15" w:type="dxa"/>
+            </w:tcMar>
+            <w:vAlign w:val="bottom"/>
+          </w:tcPr>
+          <w:p>
+            <w:pPr>
+              <w:jc w:val="center"/>
+              <w:rPr>
+                <w:rFonts w:ascii="宋体" w:cs="Arial"/>
+                <w:szCs w:val="21"/>
+              </w:rPr>
+            </w:pPr>
+            <w:r>
+              <w:rPr>
+                <w:rFonts w:hint="eastAsia" w:ascii="宋体" w:hAnsi="宋体" w:cs="Arial"/>
+                <w:szCs w:val="21"/>
+              </w:rPr>
+              <w:t>字段名</w:t>
+            </w:r>
+          </w:p>
+        </w:tc>
+        <w:tc>
+          <w:tcPr>
+            <w:tcW w:w="2772" w:type="dxa"/>
+            <w:shd w:val="clear" w:color="auto" w:fill="A6A6A6"/>
+            <w:tcMar>
+              <w:top w:w="15" w:type="dxa"/>
+              <w:left w:w="15" w:type="dxa"/>
+              <w:bottom w:w="0" w:type="dxa"/>
+              <w:right w:w="15" w:type="dxa"/>
+            </w:tcMar>
+            <w:vAlign w:val="bottom"/>
+          </w:tcPr>
+          <w:p>
+            <w:pPr>
+              <w:jc w:val="center"/>
+              <w:rPr>
+                <w:rFonts w:ascii="宋体" w:cs="Arial"/>
+                <w:szCs w:val="21"/>
+              </w:rPr>
+            </w:pPr>
+            <w:r>
+              <w:rPr>
+                <w:rFonts w:hint="eastAsia" w:ascii="宋体" w:hAnsi="宋体" w:cs="Arial"/>
+                <w:szCs w:val="21"/>
+              </w:rPr>
+              <w:t>字段含义</w:t>
+            </w:r>
+          </w:p>
+        </w:tc>
+        <w:tc>
+          <w:tcPr>
+            <w:tcW w:w="1745" w:type="dxa"/>
+            <w:shd w:val="clear" w:color="auto" w:fill="A6A6A6"/>
+            <w:tcMar>
+              <w:top w:w="15" w:type="dxa"/>
+              <w:left w:w="15" w:type="dxa"/>
+              <w:bottom w:w="0" w:type="dxa"/>
+              <w:right w:w="15" w:type="dxa"/>
+            </w:tcMar>
+            <w:vAlign w:val="bottom"/>
+          </w:tcPr>
+          <w:p>
+            <w:pPr>
+              <w:jc w:val="center"/>
+              <w:rPr>
+                <w:rFonts w:ascii="宋体" w:cs="Arial"/>
+                <w:szCs w:val="21"/>
+              </w:rPr>
+            </w:pPr>
+            <w:r>
+              <w:rPr>
+                <w:rFonts w:hint="eastAsia" w:ascii="宋体" w:hAnsi="宋体" w:cs="Arial"/>
+                <w:szCs w:val="21"/>
+              </w:rPr>
+              <w:t>类型</w:t>
+            </w:r>
+            <w:r>
+              <w:rPr>
+                <w:rFonts w:ascii="宋体" w:hAnsi="宋体" w:cs="Arial"/>
+                <w:szCs w:val="21"/>
+              </w:rPr>
+              <w:t>/</w:t>
+            </w:r>
+            <w:r>
+              <w:rPr>
+                <w:rFonts w:hint="eastAsia" w:ascii="宋体" w:hAnsi="宋体" w:cs="Arial"/>
+                <w:szCs w:val="21"/>
+              </w:rPr>
+              <w:t>长度</w:t>
+            </w:r>
+          </w:p>
+        </w:tc>
+        <w:tc>
+          <w:tcPr>
+            <w:tcW w:w="941" w:type="dxa"/>
+            <w:shd w:val="clear" w:color="auto" w:fill="A6A6A6"/>
+            <w:tcMar>
+              <w:top w:w="15" w:type="dxa"/>
+              <w:left w:w="15" w:type="dxa"/>
+              <w:bottom w:w="0" w:type="dxa"/>
+              <w:right w:w="15" w:type="dxa"/>
+            </w:tcMar>
+            <w:vAlign w:val="bottom"/>
+          </w:tcPr>
+          <w:p>
+            <w:pPr>
+              <w:tabs>
+                <w:tab w:val="left" w:pos="585"/>
+              </w:tabs>
+              <w:jc w:val="center"/>
+              <w:rPr>
+                <w:rFonts w:hint="eastAsia" w:eastAsiaTheme="minorEastAsia"/>
+                <w:lang w:val="en-US" w:eastAsia="zh-CN"/>
+              </w:rPr>
+            </w:pPr>
+            <w:r>
+              <w:rPr>
+                <w:rFonts w:hint="eastAsia"/>
+                <w:lang w:val="en-US" w:eastAsia="zh-CN"/>
+              </w:rPr>
+              <w:t>默认值</w:t>
+            </w:r>
+          </w:p>
+        </w:tc>
+        <w:tc>
+          <w:tcPr>
+            <w:tcW w:w="1933" w:type="dxa"/>
+            <w:shd w:val="clear" w:color="auto" w:fill="A6A6A6"/>
+            <w:tcMar>
+              <w:top w:w="15" w:type="dxa"/>
+              <w:left w:w="15" w:type="dxa"/>
+              <w:bottom w:w="0" w:type="dxa"/>
+              <w:right w:w="15" w:type="dxa"/>
+            </w:tcMar>
+            <w:vAlign w:val="bottom"/>
+          </w:tcPr>
+          <w:p>
+            <w:pPr>
+              <w:jc w:val="center"/>
+              <w:rPr>
+                <w:rFonts w:ascii="宋体" w:cs="Arial"/>
+                <w:szCs w:val="21"/>
+              </w:rPr>
+            </w:pPr>
+            <w:r>
+              <w:rPr>
+                <w:rFonts w:hint="eastAsia" w:ascii="宋体" w:hAnsi="宋体" w:cs="Arial"/>
+                <w:szCs w:val="21"/>
+              </w:rPr>
+              <w:t>备注</w:t>
+            </w:r>
+          </w:p>
+        </w:tc>
+      </w:tr>
+      <w:tr>
+        <w:tblPrEx>
+          <w:tblBorders>
+            <w:top w:val="single" w:color="auto" w:sz="4" w:space="0"/>
+            <w:left w:val="single" w:color="auto" w:sz="4" w:space="0"/>
+            <w:bottom w:val="single" w:color="auto" w:sz="4" w:space="0"/>
+            <w:right w:val="single" w:color="auto" w:sz="4" w:space="0"/>
+            <w:insideH w:val="single" w:color="auto" w:sz="4" w:space="0"/>
+            <w:insideV w:val="single" w:color="auto" w:sz="4" w:space="0"/>
+          </w:tblBorders>
+          <w:tblLayout w:type="fixed"/>
+          <w:tblCellMar>
+            <w:top w:w="0" w:type="dxa"/>
+            <w:left w:w="0" w:type="dxa"/>
+            <w:bottom w:w="0" w:type="dxa"/>
+            <w:right w:w="0" w:type="dxa"/>
+          </w:tblCellMar>
+        </w:tblPrEx>
+        <w:trPr>
+          <w:trHeight w:val="240" w:hRule="atLeast"/>
+        </w:trPr>
+        <w:tc>
+          <w:tcPr>
+            <w:tcW w:w="2778" w:type="dxa"/>
+            <w:tcMar>
+              <w:top w:w="15" w:type="dxa"/>
+              <w:left w:w="15" w:type="dxa"/>
+              <w:bottom w:w="0" w:type="dxa"/>
+              <w:right w:w="15" w:type="dxa"/>
+            </w:tcMar>
+            <w:vAlign w:val="top"/>
+          </w:tcPr>
+          <w:p>
+            <w:pPr>
+              <w:rPr>
+                <w:rFonts w:hint="eastAsia" w:ascii="宋体" w:cs="Arial" w:eastAsiaTheme="minorEastAsia"/>
+                <w:b/>
+                <w:color w:val="FF0000"/>
+                <w:szCs w:val="21"/>
+                <w:lang w:val="en-US" w:eastAsia="zh-CN"/>
+              </w:rPr>
+            </w:pPr>
+            <w:r>
+              <w:rPr>
+                <w:rFonts w:hint="eastAsia" w:ascii="宋体" w:cs="Arial"/>
+                <w:b/>
+                <w:color w:val="FF0000"/>
+                <w:szCs w:val="21"/>
+                <w:lang w:val="en-US" w:eastAsia="zh-CN"/>
+              </w:rPr>
+              <w:t>id</w:t>
+            </w:r>
+          </w:p>
+        </w:tc>
+        <w:tc>
+          <w:tcPr>
+            <w:tcW w:w="2772" w:type="dxa"/>
+            <w:tcMar>
+              <w:top w:w="15" w:type="dxa"/>
+              <w:left w:w="15" w:type="dxa"/>
+              <w:bottom w:w="0" w:type="dxa"/>
+              <w:right w:w="15" w:type="dxa"/>
+            </w:tcMar>
+            <w:vAlign w:val="top"/>
+          </w:tcPr>
+          <w:p>
+            <w:pPr>
+              <w:rPr>
+                <w:rFonts w:hint="eastAsia" w:ascii="宋体" w:cs="Arial" w:eastAsiaTheme="minorEastAsia"/>
+                <w:b/>
+                <w:color w:val="FF0000"/>
+                <w:szCs w:val="21"/>
+                <w:lang w:val="en-US" w:eastAsia="zh-CN"/>
+              </w:rPr>
+            </w:pPr>
+            <w:r>
+              <w:rPr>
+                <w:rFonts w:hint="eastAsia" w:ascii="宋体" w:cs="Arial"/>
+                <w:b/>
+                <w:color w:val="FF0000"/>
+                <w:szCs w:val="21"/>
+                <w:lang w:val="en-US" w:eastAsia="zh-CN"/>
+              </w:rPr>
+              <w:t>系统日志表id标识</w:t>
+            </w:r>
+          </w:p>
+        </w:tc>
+        <w:tc>
+          <w:tcPr>
+            <w:tcW w:w="1745" w:type="dxa"/>
+            <w:tcMar>
+              <w:top w:w="15" w:type="dxa"/>
+              <w:left w:w="15" w:type="dxa"/>
+              <w:bottom w:w="0" w:type="dxa"/>
+              <w:right w:w="15" w:type="dxa"/>
+            </w:tcMar>
+            <w:vAlign w:val="top"/>
+          </w:tcPr>
+          <w:p>
+            <w:pPr>
+              <w:rPr>
+                <w:rFonts w:ascii="宋体" w:cs="Arial"/>
+                <w:b/>
+                <w:color w:val="FF0000"/>
+                <w:szCs w:val="21"/>
+              </w:rPr>
+            </w:pPr>
+            <w:r>
+              <w:rPr>
+                <w:rFonts w:ascii="宋体" w:hAnsi="宋体" w:cs="Arial"/>
+                <w:b/>
+                <w:color w:val="FF0000"/>
+                <w:szCs w:val="21"/>
+              </w:rPr>
+              <w:t>varchar(</w:t>
+            </w:r>
+            <w:r>
+              <w:rPr>
+                <w:rFonts w:hint="eastAsia" w:ascii="宋体" w:hAnsi="宋体" w:cs="Arial"/>
+                <w:b/>
+                <w:color w:val="FF0000"/>
+                <w:szCs w:val="21"/>
+                <w:lang w:val="en-US" w:eastAsia="zh-CN"/>
+              </w:rPr>
+              <w:t>64</w:t>
+            </w:r>
+            <w:r>
+              <w:rPr>
+                <w:rFonts w:ascii="宋体" w:hAnsi="宋体" w:cs="Arial"/>
+                <w:b/>
+                <w:color w:val="FF0000"/>
+                <w:szCs w:val="21"/>
+              </w:rPr>
+              <w:t>)</w:t>
+            </w:r>
+          </w:p>
+        </w:tc>
+        <w:tc>
+          <w:tcPr>
+            <w:tcW w:w="941" w:type="dxa"/>
+            <w:tcMar>
+              <w:top w:w="15" w:type="dxa"/>
+              <w:left w:w="15" w:type="dxa"/>
+              <w:bottom w:w="0" w:type="dxa"/>
+              <w:right w:w="15" w:type="dxa"/>
+            </w:tcMar>
+            <w:vAlign w:val="top"/>
+          </w:tcPr>
+          <w:p>
+            <w:pPr>
+              <w:rPr>
+                <w:rFonts w:hint="eastAsia" w:eastAsiaTheme="minorEastAsia"/>
+                <w:color w:val="FF0000"/>
+                <w:lang w:val="en-US" w:eastAsia="zh-CN"/>
+              </w:rPr>
+            </w:pPr>
+          </w:p>
+        </w:tc>
+        <w:tc>
+          <w:tcPr>
+            <w:tcW w:w="1933" w:type="dxa"/>
+            <w:tcMar>
+              <w:top w:w="15" w:type="dxa"/>
+              <w:left w:w="15" w:type="dxa"/>
+              <w:bottom w:w="0" w:type="dxa"/>
+              <w:right w:w="15" w:type="dxa"/>
+            </w:tcMar>
+            <w:vAlign w:val="top"/>
+          </w:tcPr>
+          <w:p>
+            <w:pPr>
+              <w:rPr>
+                <w:rFonts w:ascii="宋体" w:cs="Arial"/>
+                <w:b/>
+                <w:color w:val="FF0000"/>
+                <w:szCs w:val="21"/>
+              </w:rPr>
+            </w:pPr>
+          </w:p>
+        </w:tc>
+      </w:tr>
+      <w:tr>
+        <w:tblPrEx>
+          <w:tblBorders>
+            <w:top w:val="single" w:color="auto" w:sz="4" w:space="0"/>
+            <w:left w:val="single" w:color="auto" w:sz="4" w:space="0"/>
+            <w:bottom w:val="single" w:color="auto" w:sz="4" w:space="0"/>
+            <w:right w:val="single" w:color="auto" w:sz="4" w:space="0"/>
+            <w:insideH w:val="single" w:color="auto" w:sz="4" w:space="0"/>
+            <w:insideV w:val="single" w:color="auto" w:sz="4" w:space="0"/>
+          </w:tblBorders>
+          <w:tblLayout w:type="fixed"/>
+          <w:tblCellMar>
+            <w:top w:w="0" w:type="dxa"/>
+            <w:left w:w="0" w:type="dxa"/>
+            <w:bottom w:w="0" w:type="dxa"/>
+            <w:right w:w="0" w:type="dxa"/>
+          </w:tblCellMar>
+        </w:tblPrEx>
+        <w:trPr>
+          <w:trHeight w:val="240" w:hRule="atLeast"/>
+        </w:trPr>
+        <w:tc>
+          <w:tcPr>
+            <w:tcW w:w="2778" w:type="dxa"/>
+            <w:tcMar>
+              <w:top w:w="15" w:type="dxa"/>
+              <w:left w:w="15" w:type="dxa"/>
+              <w:bottom w:w="0" w:type="dxa"/>
+              <w:right w:w="15" w:type="dxa"/>
+            </w:tcMar>
+            <w:vAlign w:val="bottom"/>
+          </w:tcPr>
+          <w:p>
+            <w:pPr>
+              <w:rPr>
+                <w:rFonts w:hint="default" w:ascii="宋体" w:cs="Arial"/>
+                <w:szCs w:val="21"/>
+                <w:lang w:val="en-US" w:eastAsia="zh-CN"/>
+              </w:rPr>
+            </w:pPr>
+            <w:r>
+              <w:rPr>
+                <w:rFonts w:hint="eastAsia" w:ascii="宋体" w:cs="Arial"/>
+                <w:szCs w:val="21"/>
+                <w:lang w:val="en-US" w:eastAsia="zh-CN"/>
+              </w:rPr>
+              <w:t>ip</w:t>
+            </w:r>
+          </w:p>
+        </w:tc>
+        <w:tc>
+          <w:tcPr>
+            <w:tcW w:w="2772" w:type="dxa"/>
+            <w:tcMar>
+              <w:top w:w="15" w:type="dxa"/>
+              <w:left w:w="15" w:type="dxa"/>
+              <w:bottom w:w="0" w:type="dxa"/>
+              <w:right w:w="15" w:type="dxa"/>
+            </w:tcMar>
+            <w:vAlign w:val="bottom"/>
+          </w:tcPr>
+          <w:p>
+            <w:pPr>
+              <w:rPr>
+                <w:rFonts w:hint="default" w:ascii="宋体" w:cs="Arial"/>
+                <w:szCs w:val="21"/>
+                <w:lang w:val="en-US" w:eastAsia="zh-CN"/>
+              </w:rPr>
+            </w:pPr>
+            <w:r>
+              <w:rPr>
+                <w:rFonts w:hint="eastAsia" w:ascii="宋体" w:cs="Arial"/>
+                <w:szCs w:val="21"/>
+                <w:lang w:val="en-US" w:eastAsia="zh-CN"/>
+              </w:rPr>
+              <w:t>IP地址</w:t>
+            </w:r>
+          </w:p>
+        </w:tc>
+        <w:tc>
+          <w:tcPr>
+            <w:tcW w:w="1745" w:type="dxa"/>
+            <w:tcMar>
+              <w:top w:w="15" w:type="dxa"/>
+              <w:left w:w="15" w:type="dxa"/>
+              <w:bottom w:w="0" w:type="dxa"/>
+              <w:right w:w="15" w:type="dxa"/>
+            </w:tcMar>
+            <w:vAlign w:val="bottom"/>
+          </w:tcPr>
+          <w:p>
+            <w:pPr>
+              <w:rPr>
+                <w:rFonts w:hint="default" w:ascii="宋体" w:cs="Arial"/>
+                <w:szCs w:val="21"/>
+                <w:lang w:val="en-US" w:eastAsia="zh-CN"/>
+              </w:rPr>
+            </w:pPr>
+            <w:r>
+              <w:rPr>
+                <w:rFonts w:hint="eastAsia" w:ascii="宋体" w:cs="Arial"/>
+                <w:szCs w:val="21"/>
+                <w:lang w:val="en-US" w:eastAsia="zh-CN"/>
+              </w:rPr>
+              <w:t>varchar(64)</w:t>
+            </w:r>
+          </w:p>
+        </w:tc>
+        <w:tc>
+          <w:tcPr>
+            <w:tcW w:w="941" w:type="dxa"/>
+            <w:tcMar>
+              <w:top w:w="15" w:type="dxa"/>
+              <w:left w:w="15" w:type="dxa"/>
+              <w:bottom w:w="0" w:type="dxa"/>
+              <w:right w:w="15" w:type="dxa"/>
+            </w:tcMar>
+            <w:vAlign w:val="bottom"/>
+          </w:tcPr>
+          <w:p>
+            <w:pPr>
+              <w:jc w:val="center"/>
+              <w:rPr>
+                <w:rFonts w:hint="eastAsia"/>
+                <w:lang w:val="en-US" w:eastAsia="zh-CN"/>
+              </w:rPr>
+            </w:pPr>
+          </w:p>
+        </w:tc>
+        <w:tc>
+          <w:tcPr>
+            <w:tcW w:w="1933" w:type="dxa"/>
+            <w:tcMar>
+              <w:top w:w="15" w:type="dxa"/>
+              <w:left w:w="15" w:type="dxa"/>
+              <w:bottom w:w="0" w:type="dxa"/>
+              <w:right w:w="15" w:type="dxa"/>
+            </w:tcMar>
+            <w:vAlign w:val="bottom"/>
+          </w:tcPr>
+          <w:p>
+            <w:pPr>
+              <w:rPr>
+                <w:rFonts w:ascii="宋体" w:cs="Arial"/>
+                <w:b/>
+                <w:color w:val="FF0000"/>
+                <w:szCs w:val="21"/>
+              </w:rPr>
+            </w:pPr>
+          </w:p>
+        </w:tc>
+      </w:tr>
+      <w:tr>
+        <w:tblPrEx>
+          <w:tblBorders>
+            <w:top w:val="single" w:color="auto" w:sz="4" w:space="0"/>
+            <w:left w:val="single" w:color="auto" w:sz="4" w:space="0"/>
+            <w:bottom w:val="single" w:color="auto" w:sz="4" w:space="0"/>
+            <w:right w:val="single" w:color="auto" w:sz="4" w:space="0"/>
+            <w:insideH w:val="single" w:color="auto" w:sz="4" w:space="0"/>
+            <w:insideV w:val="single" w:color="auto" w:sz="4" w:space="0"/>
+          </w:tblBorders>
+          <w:tblLayout w:type="fixed"/>
+          <w:tblCellMar>
+            <w:top w:w="0" w:type="dxa"/>
+            <w:left w:w="0" w:type="dxa"/>
+            <w:bottom w:w="0" w:type="dxa"/>
+            <w:right w:w="0" w:type="dxa"/>
+          </w:tblCellMar>
+        </w:tblPrEx>
+        <w:trPr>
+          <w:trHeight w:val="240" w:hRule="atLeast"/>
+        </w:trPr>
+        <w:tc>
+          <w:tcPr>
+            <w:tcW w:w="2778" w:type="dxa"/>
+            <w:tcMar>
+              <w:top w:w="15" w:type="dxa"/>
+              <w:left w:w="15" w:type="dxa"/>
+              <w:bottom w:w="0" w:type="dxa"/>
+              <w:right w:w="15" w:type="dxa"/>
+            </w:tcMar>
+            <w:vAlign w:val="bottom"/>
+          </w:tcPr>
+          <w:p>
+            <w:pPr>
+              <w:rPr>
+                <w:rFonts w:hint="eastAsia" w:ascii="宋体" w:cs="Arial"/>
+                <w:szCs w:val="21"/>
+                <w:lang w:val="en-US" w:eastAsia="zh-CN"/>
+              </w:rPr>
+            </w:pPr>
+            <w:r>
+              <w:rPr>
+                <w:rFonts w:hint="eastAsia" w:ascii="宋体" w:cs="Arial"/>
+                <w:szCs w:val="21"/>
+                <w:lang w:val="en-US" w:eastAsia="zh-CN"/>
+              </w:rPr>
+              <w:t>model_name</w:t>
+            </w:r>
+          </w:p>
+        </w:tc>
+        <w:tc>
+          <w:tcPr>
+            <w:tcW w:w="2772" w:type="dxa"/>
+            <w:tcMar>
+              <w:top w:w="15" w:type="dxa"/>
+              <w:left w:w="15" w:type="dxa"/>
+              <w:bottom w:w="0" w:type="dxa"/>
+              <w:right w:w="15" w:type="dxa"/>
+            </w:tcMar>
+            <w:vAlign w:val="bottom"/>
+          </w:tcPr>
+          <w:p>
+            <w:pPr>
+              <w:rPr>
+                <w:rFonts w:hint="eastAsia" w:ascii="宋体" w:cs="Arial"/>
+                <w:szCs w:val="21"/>
+                <w:lang w:val="en-US" w:eastAsia="zh-CN"/>
+              </w:rPr>
+            </w:pPr>
+            <w:r>
+              <w:rPr>
+                <w:rFonts w:hint="eastAsia" w:ascii="宋体" w:cs="Arial"/>
+                <w:szCs w:val="21"/>
+                <w:lang w:val="en-US" w:eastAsia="zh-CN"/>
+              </w:rPr>
+              <w:t>模块名称</w:t>
+            </w:r>
+          </w:p>
+        </w:tc>
+        <w:tc>
+          <w:tcPr>
+            <w:tcW w:w="1745" w:type="dxa"/>
+            <w:tcMar>
+              <w:top w:w="15" w:type="dxa"/>
+              <w:left w:w="15" w:type="dxa"/>
+              <w:bottom w:w="0" w:type="dxa"/>
+              <w:right w:w="15" w:type="dxa"/>
+            </w:tcMar>
+            <w:vAlign w:val="bottom"/>
+          </w:tcPr>
+          <w:p>
+            <w:pPr>
+              <w:rPr>
+                <w:rFonts w:hint="default" w:ascii="宋体" w:cs="Arial"/>
+                <w:szCs w:val="21"/>
+                <w:lang w:val="en-US" w:eastAsia="zh-CN"/>
+              </w:rPr>
+            </w:pPr>
+            <w:r>
+              <w:rPr>
+                <w:rFonts w:hint="eastAsia" w:ascii="宋体" w:cs="Arial"/>
+                <w:szCs w:val="21"/>
+                <w:lang w:val="en-US" w:eastAsia="zh-CN"/>
+              </w:rPr>
+              <w:t>Varchar(64)</w:t>
+            </w:r>
+          </w:p>
+        </w:tc>
+        <w:tc>
+          <w:tcPr>
+            <w:tcW w:w="941" w:type="dxa"/>
+            <w:tcMar>
+              <w:top w:w="15" w:type="dxa"/>
+              <w:left w:w="15" w:type="dxa"/>
+              <w:bottom w:w="0" w:type="dxa"/>
+              <w:right w:w="15" w:type="dxa"/>
+            </w:tcMar>
+            <w:vAlign w:val="bottom"/>
+          </w:tcPr>
+          <w:p>
+            <w:pPr>
+              <w:jc w:val="center"/>
+              <w:rPr>
+                <w:rFonts w:hint="eastAsia"/>
+                <w:lang w:val="en-US" w:eastAsia="zh-CN"/>
+              </w:rPr>
+            </w:pPr>
+          </w:p>
+        </w:tc>
+        <w:tc>
+          <w:tcPr>
+            <w:tcW w:w="1933" w:type="dxa"/>
+            <w:tcMar>
+              <w:top w:w="15" w:type="dxa"/>
+              <w:left w:w="15" w:type="dxa"/>
+              <w:bottom w:w="0" w:type="dxa"/>
+              <w:right w:w="15" w:type="dxa"/>
+            </w:tcMar>
+            <w:vAlign w:val="bottom"/>
+          </w:tcPr>
+          <w:p>
+            <w:pPr>
+              <w:rPr>
+                <w:rFonts w:ascii="宋体" w:cs="Arial"/>
+                <w:b/>
+                <w:color w:val="FF0000"/>
+                <w:szCs w:val="21"/>
+              </w:rPr>
+            </w:pPr>
+          </w:p>
+        </w:tc>
+      </w:tr>
+      <w:tr>
+        <w:tblPrEx>
+          <w:tblBorders>
+            <w:top w:val="single" w:color="auto" w:sz="4" w:space="0"/>
+            <w:left w:val="single" w:color="auto" w:sz="4" w:space="0"/>
+            <w:bottom w:val="single" w:color="auto" w:sz="4" w:space="0"/>
+            <w:right w:val="single" w:color="auto" w:sz="4" w:space="0"/>
+            <w:insideH w:val="single" w:color="auto" w:sz="4" w:space="0"/>
+            <w:insideV w:val="single" w:color="auto" w:sz="4" w:space="0"/>
+          </w:tblBorders>
+          <w:tblLayout w:type="fixed"/>
+          <w:tblCellMar>
+            <w:top w:w="0" w:type="dxa"/>
+            <w:left w:w="0" w:type="dxa"/>
+            <w:bottom w:w="0" w:type="dxa"/>
+            <w:right w:w="0" w:type="dxa"/>
+          </w:tblCellMar>
+        </w:tblPrEx>
+        <w:trPr>
+          <w:trHeight w:val="240" w:hRule="atLeast"/>
+        </w:trPr>
+        <w:tc>
+          <w:tcPr>
+            <w:tcW w:w="2778" w:type="dxa"/>
+            <w:tcMar>
+              <w:top w:w="15" w:type="dxa"/>
+              <w:left w:w="15" w:type="dxa"/>
+              <w:bottom w:w="0" w:type="dxa"/>
+              <w:right w:w="15" w:type="dxa"/>
+            </w:tcMar>
+            <w:vAlign w:val="bottom"/>
+          </w:tcPr>
+          <w:p>
+            <w:pPr>
+              <w:rPr>
+                <w:rFonts w:hint="eastAsia" w:ascii="宋体" w:cs="Arial"/>
+                <w:szCs w:val="21"/>
+                <w:lang w:val="en-US" w:eastAsia="zh-CN"/>
+              </w:rPr>
+            </w:pPr>
+            <w:r>
+              <w:rPr>
+                <w:rFonts w:hint="eastAsia" w:ascii="宋体" w:cs="Arial"/>
+                <w:szCs w:val="21"/>
+                <w:lang w:val="en-US" w:eastAsia="zh-CN"/>
+              </w:rPr>
+              <w:t>operation_type</w:t>
+            </w:r>
+          </w:p>
+        </w:tc>
+        <w:tc>
+          <w:tcPr>
+            <w:tcW w:w="2772" w:type="dxa"/>
+            <w:tcMar>
+              <w:top w:w="15" w:type="dxa"/>
+              <w:left w:w="15" w:type="dxa"/>
+              <w:bottom w:w="0" w:type="dxa"/>
+              <w:right w:w="15" w:type="dxa"/>
+            </w:tcMar>
+            <w:vAlign w:val="bottom"/>
+          </w:tcPr>
+          <w:p>
+            <w:pPr>
+              <w:rPr>
+                <w:rFonts w:hint="default" w:ascii="宋体" w:cs="Arial"/>
+                <w:szCs w:val="21"/>
+                <w:lang w:val="en-US" w:eastAsia="zh-CN"/>
+              </w:rPr>
+            </w:pPr>
+            <w:r>
+              <w:rPr>
+                <w:rFonts w:hint="eastAsia" w:ascii="宋体" w:cs="Arial"/>
+                <w:szCs w:val="21"/>
+                <w:lang w:val="en-US" w:eastAsia="zh-CN"/>
+              </w:rPr>
+              <w:t>操作类型</w:t>
+            </w:r>
+          </w:p>
+        </w:tc>
+        <w:tc>
+          <w:tcPr>
+            <w:tcW w:w="1745" w:type="dxa"/>
+            <w:tcMar>
+              <w:top w:w="15" w:type="dxa"/>
+              <w:left w:w="15" w:type="dxa"/>
+              <w:bottom w:w="0" w:type="dxa"/>
+              <w:right w:w="15" w:type="dxa"/>
+            </w:tcMar>
+            <w:vAlign w:val="bottom"/>
+          </w:tcPr>
+          <w:p>
+            <w:pPr>
+              <w:rPr>
+                <w:rFonts w:hint="default" w:ascii="宋体" w:cs="Arial"/>
+                <w:szCs w:val="21"/>
+                <w:lang w:val="en-US" w:eastAsia="zh-CN"/>
+              </w:rPr>
+            </w:pPr>
+            <w:r>
+              <w:rPr>
+                <w:rFonts w:hint="eastAsia" w:ascii="宋体" w:cs="Arial"/>
+                <w:szCs w:val="21"/>
+                <w:lang w:val="en-US" w:eastAsia="zh-CN"/>
+              </w:rPr>
+              <w:t>int</w:t>
+            </w:r>
+          </w:p>
+        </w:tc>
+        <w:tc>
+          <w:tcPr>
+            <w:tcW w:w="941" w:type="dxa"/>
+            <w:tcMar>
+              <w:top w:w="15" w:type="dxa"/>
+              <w:left w:w="15" w:type="dxa"/>
+              <w:bottom w:w="0" w:type="dxa"/>
+              <w:right w:w="15" w:type="dxa"/>
+            </w:tcMar>
+            <w:vAlign w:val="bottom"/>
+          </w:tcPr>
+          <w:p>
+            <w:pPr>
+              <w:jc w:val="center"/>
+              <w:rPr>
+                <w:rFonts w:hint="eastAsia"/>
+                <w:lang w:val="en-US" w:eastAsia="zh-CN"/>
+              </w:rPr>
+            </w:pPr>
+          </w:p>
+        </w:tc>
+        <w:tc>
+          <w:tcPr>
+            <w:tcW w:w="1933" w:type="dxa"/>
+            <w:tcMar>
+              <w:top w:w="15" w:type="dxa"/>
+              <w:left w:w="15" w:type="dxa"/>
+              <w:bottom w:w="0" w:type="dxa"/>
+              <w:right w:w="15" w:type="dxa"/>
+            </w:tcMar>
+            <w:vAlign w:val="bottom"/>
+          </w:tcPr>
+          <w:p>
+            <w:pPr>
+              <w:rPr>
+                <w:rFonts w:hint="eastAsia" w:ascii="宋体" w:cs="Arial"/>
+                <w:b/>
+                <w:color w:val="FF0000"/>
+                <w:szCs w:val="21"/>
+              </w:rPr>
+            </w:pPr>
+            <w:r>
+              <w:rPr>
+                <w:rFonts w:hint="eastAsia" w:ascii="宋体" w:cs="Arial"/>
+                <w:b/>
+                <w:color w:val="FF0000"/>
+                <w:szCs w:val="21"/>
+              </w:rPr>
+              <w:t>1=查询,</w:t>
+            </w:r>
+          </w:p>
+          <w:p>
+            <w:pPr>
+              <w:rPr>
+                <w:rFonts w:hint="eastAsia" w:ascii="宋体" w:cs="Arial"/>
+                <w:b/>
+                <w:color w:val="FF0000"/>
+                <w:szCs w:val="21"/>
+              </w:rPr>
+            </w:pPr>
+            <w:r>
+              <w:rPr>
+                <w:rFonts w:hint="eastAsia" w:ascii="宋体" w:cs="Arial"/>
+                <w:b/>
+                <w:color w:val="FF0000"/>
+                <w:szCs w:val="21"/>
+              </w:rPr>
+              <w:t>2=修改,</w:t>
+            </w:r>
+          </w:p>
+          <w:p>
+            <w:pPr>
+              <w:rPr>
+                <w:rFonts w:hint="eastAsia" w:ascii="宋体" w:cs="Arial"/>
+                <w:b/>
+                <w:color w:val="FF0000"/>
+                <w:szCs w:val="21"/>
+              </w:rPr>
+            </w:pPr>
+            <w:r>
+              <w:rPr>
+                <w:rFonts w:hint="eastAsia" w:ascii="宋体" w:cs="Arial"/>
+                <w:b/>
+                <w:color w:val="FF0000"/>
+                <w:szCs w:val="21"/>
+              </w:rPr>
+              <w:t>3=删除，</w:t>
+            </w:r>
+          </w:p>
+          <w:p>
+            <w:pPr>
+              <w:rPr>
+                <w:rFonts w:hint="eastAsia" w:ascii="宋体" w:cs="Arial"/>
+                <w:b/>
+                <w:color w:val="FF0000"/>
+                <w:szCs w:val="21"/>
+              </w:rPr>
+            </w:pPr>
+            <w:r>
+              <w:rPr>
+                <w:rFonts w:hint="eastAsia" w:ascii="宋体" w:cs="Arial"/>
+                <w:b/>
+                <w:color w:val="FF0000"/>
+                <w:szCs w:val="21"/>
+              </w:rPr>
+              <w:t>4=添加，</w:t>
+            </w:r>
+          </w:p>
+          <w:p>
+            <w:pPr>
+              <w:rPr>
+                <w:rFonts w:ascii="宋体" w:cs="Arial"/>
+                <w:b/>
+                <w:color w:val="FF0000"/>
+                <w:szCs w:val="21"/>
+              </w:rPr>
+            </w:pPr>
+            <w:r>
+              <w:rPr>
+                <w:rFonts w:hint="eastAsia" w:ascii="宋体" w:cs="Arial"/>
+                <w:b/>
+                <w:color w:val="FF0000"/>
+                <w:szCs w:val="21"/>
+              </w:rPr>
+              <w:t>0=其他</w:t>
+            </w:r>
+          </w:p>
+        </w:tc>
+      </w:tr>
+      <w:tr>
+        <w:tblPrEx>
+          <w:tblBorders>
+            <w:top w:val="single" w:color="auto" w:sz="4" w:space="0"/>
+            <w:left w:val="single" w:color="auto" w:sz="4" w:space="0"/>
+            <w:bottom w:val="single" w:color="auto" w:sz="4" w:space="0"/>
+            <w:right w:val="single" w:color="auto" w:sz="4" w:space="0"/>
+            <w:insideH w:val="single" w:color="auto" w:sz="4" w:space="0"/>
+            <w:insideV w:val="single" w:color="auto" w:sz="4" w:space="0"/>
+          </w:tblBorders>
+          <w:tblLayout w:type="fixed"/>
+          <w:tblCellMar>
+            <w:top w:w="0" w:type="dxa"/>
+            <w:left w:w="0" w:type="dxa"/>
+            <w:bottom w:w="0" w:type="dxa"/>
+            <w:right w:w="0" w:type="dxa"/>
+          </w:tblCellMar>
+        </w:tblPrEx>
+        <w:trPr>
+          <w:trHeight w:val="240" w:hRule="atLeast"/>
+        </w:trPr>
+        <w:tc>
+          <w:tcPr>
+            <w:tcW w:w="2778" w:type="dxa"/>
+            <w:tcMar>
+              <w:top w:w="15" w:type="dxa"/>
+              <w:left w:w="15" w:type="dxa"/>
+              <w:bottom w:w="0" w:type="dxa"/>
+              <w:right w:w="15" w:type="dxa"/>
+            </w:tcMar>
+            <w:vAlign w:val="bottom"/>
+          </w:tcPr>
+          <w:p>
+            <w:pPr>
+              <w:rPr>
+                <w:rFonts w:hint="eastAsia" w:ascii="宋体" w:cs="Arial"/>
+                <w:color w:val="0000FF"/>
+                <w:szCs w:val="21"/>
+                <w:lang w:val="en-US" w:eastAsia="zh-CN"/>
+              </w:rPr>
+            </w:pPr>
+            <w:r>
+              <w:rPr>
+                <w:rFonts w:hint="eastAsia" w:ascii="宋体" w:cs="Arial"/>
+                <w:color w:val="0000FF"/>
+                <w:szCs w:val="21"/>
+                <w:lang w:val="en-US" w:eastAsia="zh-CN"/>
+              </w:rPr>
+              <w:t>is_bug</w:t>
+            </w:r>
+          </w:p>
+        </w:tc>
+        <w:tc>
+          <w:tcPr>
+            <w:tcW w:w="2772" w:type="dxa"/>
+            <w:tcMar>
+              <w:top w:w="15" w:type="dxa"/>
+              <w:left w:w="15" w:type="dxa"/>
+              <w:bottom w:w="0" w:type="dxa"/>
+              <w:right w:w="15" w:type="dxa"/>
+            </w:tcMar>
+            <w:vAlign w:val="bottom"/>
+          </w:tcPr>
+          <w:p>
+            <w:pPr>
+              <w:rPr>
+                <w:rFonts w:hint="default" w:ascii="宋体" w:cs="Arial"/>
+                <w:color w:val="0000FF"/>
+                <w:szCs w:val="21"/>
+                <w:lang w:val="en-US" w:eastAsia="zh-CN"/>
+              </w:rPr>
+            </w:pPr>
+            <w:r>
+              <w:rPr>
+                <w:rFonts w:hint="eastAsia" w:ascii="宋体" w:cs="Arial"/>
+                <w:color w:val="0000FF"/>
+                <w:szCs w:val="21"/>
+                <w:lang w:val="en-US" w:eastAsia="zh-CN"/>
+              </w:rPr>
+              <w:t>是否有异常bug</w:t>
+            </w:r>
+          </w:p>
+        </w:tc>
+        <w:tc>
+          <w:tcPr>
+            <w:tcW w:w="1745" w:type="dxa"/>
+            <w:tcMar>
+              <w:top w:w="15" w:type="dxa"/>
+              <w:left w:w="15" w:type="dxa"/>
+              <w:bottom w:w="0" w:type="dxa"/>
+              <w:right w:w="15" w:type="dxa"/>
+            </w:tcMar>
+            <w:vAlign w:val="bottom"/>
+          </w:tcPr>
+          <w:p>
+            <w:pPr>
+              <w:rPr>
+                <w:rFonts w:hint="default" w:ascii="宋体" w:cs="Arial"/>
+                <w:color w:val="0000FF"/>
+                <w:szCs w:val="21"/>
+                <w:lang w:val="en-US" w:eastAsia="zh-CN"/>
+              </w:rPr>
+            </w:pPr>
+            <w:r>
+              <w:rPr>
+                <w:rFonts w:hint="eastAsia" w:ascii="宋体" w:cs="Arial"/>
+                <w:color w:val="0000FF"/>
+                <w:szCs w:val="21"/>
+                <w:lang w:val="en-US" w:eastAsia="zh-CN"/>
+              </w:rPr>
+              <w:t>int</w:t>
+            </w:r>
+          </w:p>
+        </w:tc>
+        <w:tc>
+          <w:tcPr>
+            <w:tcW w:w="941" w:type="dxa"/>
+            <w:tcMar>
+              <w:top w:w="15" w:type="dxa"/>
+              <w:left w:w="15" w:type="dxa"/>
+              <w:bottom w:w="0" w:type="dxa"/>
+              <w:right w:w="15" w:type="dxa"/>
+            </w:tcMar>
+            <w:vAlign w:val="bottom"/>
+          </w:tcPr>
+          <w:p>
+            <w:pPr>
+              <w:jc w:val="center"/>
+              <w:rPr>
+                <w:rFonts w:hint="eastAsia"/>
+                <w:color w:val="0000FF"/>
+                <w:lang w:val="en-US" w:eastAsia="zh-CN"/>
+              </w:rPr>
+            </w:pPr>
+          </w:p>
+        </w:tc>
+        <w:tc>
+          <w:tcPr>
+            <w:tcW w:w="1933" w:type="dxa"/>
+            <w:tcMar>
+              <w:top w:w="15" w:type="dxa"/>
+              <w:left w:w="15" w:type="dxa"/>
+              <w:bottom w:w="0" w:type="dxa"/>
+              <w:right w:w="15" w:type="dxa"/>
+            </w:tcMar>
+            <w:vAlign w:val="bottom"/>
+          </w:tcPr>
+          <w:p>
+            <w:pPr>
+              <w:rPr>
+                <w:rFonts w:hint="eastAsia" w:ascii="宋体" w:cs="Arial"/>
+                <w:b/>
+                <w:color w:val="0000FF"/>
+                <w:szCs w:val="21"/>
+                <w:lang w:val="en-US" w:eastAsia="zh-CN"/>
+              </w:rPr>
+            </w:pPr>
+            <w:r>
+              <w:rPr>
+                <w:rFonts w:hint="eastAsia" w:ascii="宋体" w:cs="Arial"/>
+                <w:b/>
+                <w:color w:val="0000FF"/>
+                <w:szCs w:val="21"/>
+                <w:lang w:val="en-US" w:eastAsia="zh-CN"/>
+              </w:rPr>
+              <w:t>0=否，</w:t>
+            </w:r>
+          </w:p>
+          <w:p>
+            <w:pPr>
+              <w:rPr>
+                <w:rFonts w:hint="default" w:ascii="宋体" w:cs="Arial"/>
+                <w:b/>
+                <w:color w:val="0000FF"/>
+                <w:szCs w:val="21"/>
+                <w:lang w:val="en-US" w:eastAsia="zh-CN"/>
+              </w:rPr>
+            </w:pPr>
+            <w:r>
+              <w:rPr>
+                <w:rFonts w:hint="eastAsia" w:ascii="宋体" w:cs="Arial"/>
+                <w:b/>
+                <w:color w:val="0000FF"/>
+                <w:szCs w:val="21"/>
+                <w:lang w:val="en-US" w:eastAsia="zh-CN"/>
+              </w:rPr>
+              <w:t>1=是</w:t>
+            </w:r>
+          </w:p>
+        </w:tc>
+      </w:tr>
+      <w:tr>
+        <w:tblPrEx>
+          <w:tblBorders>
+            <w:top w:val="single" w:color="auto" w:sz="4" w:space="0"/>
+            <w:left w:val="single" w:color="auto" w:sz="4" w:space="0"/>
+            <w:bottom w:val="single" w:color="auto" w:sz="4" w:space="0"/>
+            <w:right w:val="single" w:color="auto" w:sz="4" w:space="0"/>
+            <w:insideH w:val="single" w:color="auto" w:sz="4" w:space="0"/>
+            <w:insideV w:val="single" w:color="auto" w:sz="4" w:space="0"/>
+          </w:tblBorders>
+          <w:tblLayout w:type="fixed"/>
+          <w:tblCellMar>
+            <w:top w:w="0" w:type="dxa"/>
+            <w:left w:w="0" w:type="dxa"/>
+            <w:bottom w:w="0" w:type="dxa"/>
+            <w:right w:w="0" w:type="dxa"/>
+          </w:tblCellMar>
+        </w:tblPrEx>
+        <w:trPr>
+          <w:trHeight w:val="240" w:hRule="atLeast"/>
+        </w:trPr>
+        <w:tc>
+          <w:tcPr>
+            <w:tcW w:w="2778" w:type="dxa"/>
+            <w:tcMar>
+              <w:top w:w="15" w:type="dxa"/>
+              <w:left w:w="15" w:type="dxa"/>
+              <w:bottom w:w="0" w:type="dxa"/>
+              <w:right w:w="15" w:type="dxa"/>
+            </w:tcMar>
+            <w:vAlign w:val="bottom"/>
+          </w:tcPr>
+          <w:p>
+            <w:pPr>
+              <w:rPr>
+                <w:rFonts w:hint="eastAsia" w:ascii="宋体" w:cs="Arial"/>
+                <w:szCs w:val="21"/>
+                <w:lang w:val="en-US" w:eastAsia="zh-CN"/>
+              </w:rPr>
+            </w:pPr>
+            <w:r>
+              <w:rPr>
+                <w:rFonts w:hint="eastAsia" w:ascii="宋体" w:cs="Arial"/>
+                <w:szCs w:val="21"/>
+                <w:lang w:val="en-US" w:eastAsia="zh-CN"/>
+              </w:rPr>
+              <w:t>exceptionally_detailed</w:t>
+            </w:r>
+          </w:p>
+        </w:tc>
+        <w:tc>
+          <w:tcPr>
+            <w:tcW w:w="2772" w:type="dxa"/>
+            <w:tcMar>
+              <w:top w:w="15" w:type="dxa"/>
+              <w:left w:w="15" w:type="dxa"/>
+              <w:bottom w:w="0" w:type="dxa"/>
+              <w:right w:w="15" w:type="dxa"/>
+            </w:tcMar>
+            <w:vAlign w:val="bottom"/>
+          </w:tcPr>
+          <w:p>
+            <w:pPr>
+              <w:rPr>
+                <w:rFonts w:hint="default" w:ascii="宋体" w:cs="Arial"/>
+                <w:szCs w:val="21"/>
+                <w:lang w:val="en-US" w:eastAsia="zh-CN"/>
+              </w:rPr>
+            </w:pPr>
+            <w:r>
+              <w:rPr>
+                <w:rFonts w:hint="eastAsia" w:ascii="宋体" w:cs="Arial"/>
+                <w:szCs w:val="21"/>
+                <w:lang w:val="en-US" w:eastAsia="zh-CN"/>
+              </w:rPr>
+              <w:t>异常详细</w:t>
+            </w:r>
+          </w:p>
+        </w:tc>
+        <w:tc>
+          <w:tcPr>
+            <w:tcW w:w="1745" w:type="dxa"/>
+            <w:tcMar>
+              <w:top w:w="15" w:type="dxa"/>
+              <w:left w:w="15" w:type="dxa"/>
+              <w:bottom w:w="0" w:type="dxa"/>
+              <w:right w:w="15" w:type="dxa"/>
+            </w:tcMar>
+            <w:vAlign w:val="bottom"/>
+          </w:tcPr>
+          <w:p>
+            <w:pPr>
+              <w:rPr>
+                <w:rFonts w:hint="default" w:ascii="宋体" w:cs="Arial"/>
+                <w:szCs w:val="21"/>
+                <w:lang w:val="en-US" w:eastAsia="zh-CN"/>
+              </w:rPr>
+            </w:pPr>
+            <w:r>
+              <w:rPr>
+                <w:rFonts w:hint="eastAsia" w:ascii="宋体" w:cs="Arial"/>
+                <w:szCs w:val="21"/>
+                <w:lang w:val="en-US" w:eastAsia="zh-CN"/>
+              </w:rPr>
+              <w:t>text</w:t>
+            </w:r>
+          </w:p>
+        </w:tc>
+        <w:tc>
+          <w:tcPr>
+            <w:tcW w:w="941" w:type="dxa"/>
+            <w:tcMar>
+              <w:top w:w="15" w:type="dxa"/>
+              <w:left w:w="15" w:type="dxa"/>
+              <w:bottom w:w="0" w:type="dxa"/>
+              <w:right w:w="15" w:type="dxa"/>
+            </w:tcMar>
+            <w:vAlign w:val="bottom"/>
+          </w:tcPr>
+          <w:p>
+            <w:pPr>
+              <w:jc w:val="center"/>
+              <w:rPr>
+                <w:rFonts w:hint="eastAsia"/>
+                <w:lang w:val="en-US" w:eastAsia="zh-CN"/>
+              </w:rPr>
+            </w:pPr>
+          </w:p>
+        </w:tc>
+        <w:tc>
+          <w:tcPr>
+            <w:tcW w:w="1933" w:type="dxa"/>
+            <w:tcMar>
+              <w:top w:w="15" w:type="dxa"/>
+              <w:left w:w="15" w:type="dxa"/>
+              <w:bottom w:w="0" w:type="dxa"/>
+              <w:right w:w="15" w:type="dxa"/>
+            </w:tcMar>
+            <w:vAlign w:val="bottom"/>
+          </w:tcPr>
+          <w:p>
+            <w:pPr>
+              <w:rPr>
+                <w:rFonts w:hint="default" w:ascii="宋体" w:cs="Arial" w:eastAsiaTheme="minorEastAsia"/>
+                <w:b/>
+                <w:color w:val="FF0000"/>
+                <w:szCs w:val="21"/>
+                <w:lang w:val="en-US" w:eastAsia="zh-CN"/>
+              </w:rPr>
+            </w:pPr>
+          </w:p>
+        </w:tc>
+      </w:tr>
+      <w:tr>
+        <w:tblPrEx>
+          <w:tblBorders>
+            <w:top w:val="single" w:color="auto" w:sz="4" w:space="0"/>
+            <w:left w:val="single" w:color="auto" w:sz="4" w:space="0"/>
+            <w:bottom w:val="single" w:color="auto" w:sz="4" w:space="0"/>
+            <w:right w:val="single" w:color="auto" w:sz="4" w:space="0"/>
+            <w:insideH w:val="single" w:color="auto" w:sz="4" w:space="0"/>
+            <w:insideV w:val="single" w:color="auto" w:sz="4" w:space="0"/>
+          </w:tblBorders>
+          <w:tblLayout w:type="fixed"/>
+          <w:tblCellMar>
+            <w:top w:w="0" w:type="dxa"/>
+            <w:left w:w="0" w:type="dxa"/>
+            <w:bottom w:w="0" w:type="dxa"/>
+            <w:right w:w="0" w:type="dxa"/>
+          </w:tblCellMar>
+        </w:tblPrEx>
+        <w:trPr>
+          <w:trHeight w:val="240" w:hRule="atLeast"/>
+        </w:trPr>
+        <w:tc>
+          <w:tcPr>
+            <w:tcW w:w="2778" w:type="dxa"/>
+            <w:tcMar>
+              <w:top w:w="15" w:type="dxa"/>
+              <w:left w:w="15" w:type="dxa"/>
+              <w:bottom w:w="0" w:type="dxa"/>
+              <w:right w:w="15" w:type="dxa"/>
+            </w:tcMar>
+            <w:vAlign w:val="bottom"/>
+          </w:tcPr>
+          <w:p>
+            <w:pPr>
+              <w:rPr>
+                <w:rFonts w:hint="eastAsia" w:ascii="宋体" w:cs="Arial"/>
+                <w:szCs w:val="21"/>
+                <w:lang w:val="en-US" w:eastAsia="zh-CN"/>
+              </w:rPr>
+            </w:pPr>
+            <w:r>
+              <w:rPr>
+                <w:rFonts w:hint="eastAsia" w:ascii="宋体" w:cs="Arial"/>
+                <w:szCs w:val="21"/>
+                <w:lang w:val="en-US" w:eastAsia="zh-CN"/>
+              </w:rPr>
+              <w:t>target_id</w:t>
+            </w:r>
+          </w:p>
+        </w:tc>
+        <w:tc>
+          <w:tcPr>
+            <w:tcW w:w="2772" w:type="dxa"/>
+            <w:tcMar>
+              <w:top w:w="15" w:type="dxa"/>
+              <w:left w:w="15" w:type="dxa"/>
+              <w:bottom w:w="0" w:type="dxa"/>
+              <w:right w:w="15" w:type="dxa"/>
+            </w:tcMar>
+            <w:vAlign w:val="bottom"/>
+          </w:tcPr>
+          <w:p>
+            <w:pPr>
+              <w:rPr>
+                <w:rFonts w:hint="default" w:ascii="宋体" w:cs="Arial"/>
+                <w:szCs w:val="21"/>
+                <w:lang w:val="en-US" w:eastAsia="zh-CN"/>
+              </w:rPr>
+            </w:pPr>
+            <w:r>
+              <w:rPr>
+                <w:rFonts w:hint="eastAsia" w:ascii="宋体" w:cs="Arial"/>
+                <w:szCs w:val="21"/>
+                <w:lang w:val="en-US" w:eastAsia="zh-CN"/>
+              </w:rPr>
+              <w:t>目标id</w:t>
+            </w:r>
+          </w:p>
+        </w:tc>
+        <w:tc>
+          <w:tcPr>
+            <w:tcW w:w="1745" w:type="dxa"/>
+            <w:tcMar>
+              <w:top w:w="15" w:type="dxa"/>
+              <w:left w:w="15" w:type="dxa"/>
+              <w:bottom w:w="0" w:type="dxa"/>
+              <w:right w:w="15" w:type="dxa"/>
+            </w:tcMar>
+            <w:vAlign w:val="bottom"/>
+          </w:tcPr>
+          <w:p>
+            <w:pPr>
+              <w:rPr>
+                <w:rFonts w:hint="default" w:ascii="宋体" w:cs="Arial"/>
+                <w:szCs w:val="21"/>
+                <w:lang w:val="en-US" w:eastAsia="zh-CN"/>
+              </w:rPr>
+            </w:pPr>
+            <w:r>
+              <w:rPr>
+                <w:rFonts w:hint="eastAsia" w:ascii="宋体" w:cs="Arial"/>
+                <w:szCs w:val="21"/>
+                <w:lang w:val="en-US" w:eastAsia="zh-CN"/>
+              </w:rPr>
+              <w:t>varchar(64)</w:t>
+            </w:r>
+          </w:p>
+        </w:tc>
+        <w:tc>
+          <w:tcPr>
+            <w:tcW w:w="941" w:type="dxa"/>
+            <w:tcMar>
+              <w:top w:w="15" w:type="dxa"/>
+              <w:left w:w="15" w:type="dxa"/>
+              <w:bottom w:w="0" w:type="dxa"/>
+              <w:right w:w="15" w:type="dxa"/>
+            </w:tcMar>
+            <w:vAlign w:val="bottom"/>
+          </w:tcPr>
+          <w:p>
+            <w:pPr>
+              <w:jc w:val="center"/>
+              <w:rPr>
+                <w:rFonts w:hint="eastAsia"/>
+                <w:lang w:val="en-US" w:eastAsia="zh-CN"/>
+              </w:rPr>
+            </w:pPr>
+          </w:p>
+        </w:tc>
+        <w:tc>
+          <w:tcPr>
+            <w:tcW w:w="1933" w:type="dxa"/>
+            <w:tcMar>
+              <w:top w:w="15" w:type="dxa"/>
+              <w:left w:w="15" w:type="dxa"/>
+              <w:bottom w:w="0" w:type="dxa"/>
+              <w:right w:w="15" w:type="dxa"/>
+            </w:tcMar>
+            <w:vAlign w:val="bottom"/>
+          </w:tcPr>
+          <w:p>
+            <w:pPr>
+              <w:rPr>
+                <w:rFonts w:ascii="宋体" w:cs="Arial"/>
+                <w:b/>
+                <w:color w:val="FF0000"/>
+                <w:szCs w:val="21"/>
+              </w:rPr>
+            </w:pPr>
+          </w:p>
+        </w:tc>
+      </w:tr>
+      <w:tr>
+        <w:tblPrEx>
+          <w:tblBorders>
+            <w:top w:val="single" w:color="auto" w:sz="4" w:space="0"/>
+            <w:left w:val="single" w:color="auto" w:sz="4" w:space="0"/>
+            <w:bottom w:val="single" w:color="auto" w:sz="4" w:space="0"/>
+            <w:right w:val="single" w:color="auto" w:sz="4" w:space="0"/>
+            <w:insideH w:val="single" w:color="auto" w:sz="4" w:space="0"/>
+            <w:insideV w:val="single" w:color="auto" w:sz="4" w:space="0"/>
+          </w:tblBorders>
+          <w:tblLayout w:type="fixed"/>
+          <w:tblCellMar>
+            <w:top w:w="0" w:type="dxa"/>
+            <w:left w:w="0" w:type="dxa"/>
+            <w:bottom w:w="0" w:type="dxa"/>
+            <w:right w:w="0" w:type="dxa"/>
+          </w:tblCellMar>
+        </w:tblPrEx>
+        <w:trPr>
+          <w:trHeight w:val="240" w:hRule="atLeast"/>
+        </w:trPr>
+        <w:tc>
+          <w:tcPr>
+            <w:tcW w:w="2778" w:type="dxa"/>
+            <w:tcMar>
+              <w:top w:w="15" w:type="dxa"/>
+              <w:left w:w="15" w:type="dxa"/>
+              <w:bottom w:w="0" w:type="dxa"/>
+              <w:right w:w="15" w:type="dxa"/>
+            </w:tcMar>
+            <w:vAlign w:val="bottom"/>
+          </w:tcPr>
+          <w:p>
+            <w:pPr>
+              <w:rPr>
+                <w:rFonts w:hint="eastAsia" w:ascii="宋体" w:cs="Arial"/>
+                <w:b/>
+                <w:color w:val="FF0000"/>
+                <w:szCs w:val="21"/>
+                <w:lang w:val="en-US" w:eastAsia="zh-CN"/>
+              </w:rPr>
+            </w:pPr>
+            <w:r>
+              <w:rPr>
+                <w:rFonts w:hint="eastAsia" w:ascii="宋体" w:cs="Arial"/>
+                <w:szCs w:val="21"/>
+                <w:lang w:val="en-US" w:eastAsia="zh-CN"/>
+              </w:rPr>
+              <w:t xml:space="preserve">state </w:t>
+            </w:r>
+          </w:p>
+        </w:tc>
+        <w:tc>
+          <w:tcPr>
+            <w:tcW w:w="2772" w:type="dxa"/>
+            <w:tcMar>
+              <w:top w:w="15" w:type="dxa"/>
+              <w:left w:w="15" w:type="dxa"/>
+              <w:bottom w:w="0" w:type="dxa"/>
+              <w:right w:w="15" w:type="dxa"/>
+            </w:tcMar>
+            <w:vAlign w:val="bottom"/>
+          </w:tcPr>
+          <w:p>
+            <w:pPr>
+              <w:rPr>
+                <w:rFonts w:hint="eastAsia" w:ascii="宋体" w:cs="Arial"/>
+                <w:b/>
+                <w:color w:val="FF0000"/>
+                <w:szCs w:val="21"/>
+                <w:lang w:val="en-US" w:eastAsia="zh-CN"/>
+              </w:rPr>
+            </w:pPr>
+            <w:r>
+              <w:rPr>
+                <w:rFonts w:hint="eastAsia" w:ascii="宋体" w:cs="Arial"/>
+                <w:szCs w:val="21"/>
+                <w:lang w:val="en-US" w:eastAsia="zh-CN"/>
+              </w:rPr>
+              <w:t>状态</w:t>
+            </w:r>
+          </w:p>
+        </w:tc>
+        <w:tc>
+          <w:tcPr>
+            <w:tcW w:w="1745" w:type="dxa"/>
+            <w:tcMar>
+              <w:top w:w="15" w:type="dxa"/>
+              <w:left w:w="15" w:type="dxa"/>
+              <w:bottom w:w="0" w:type="dxa"/>
+              <w:right w:w="15" w:type="dxa"/>
+            </w:tcMar>
+            <w:vAlign w:val="bottom"/>
+          </w:tcPr>
+          <w:p>
+            <w:pPr>
+              <w:rPr>
+                <w:rFonts w:ascii="宋体" w:hAnsi="宋体" w:cs="Arial"/>
+                <w:b/>
+                <w:color w:val="FF0000"/>
+                <w:szCs w:val="21"/>
+              </w:rPr>
+            </w:pPr>
+            <w:r>
+              <w:rPr>
+                <w:rFonts w:hint="eastAsia" w:ascii="宋体" w:cs="Arial"/>
+                <w:szCs w:val="21"/>
+                <w:lang w:val="en-US" w:eastAsia="zh-CN"/>
+              </w:rPr>
+              <w:t>int</w:t>
+            </w:r>
+          </w:p>
+        </w:tc>
+        <w:tc>
+          <w:tcPr>
+            <w:tcW w:w="941" w:type="dxa"/>
+            <w:tcMar>
+              <w:top w:w="15" w:type="dxa"/>
+              <w:left w:w="15" w:type="dxa"/>
+              <w:bottom w:w="0" w:type="dxa"/>
+              <w:right w:w="15" w:type="dxa"/>
+            </w:tcMar>
+            <w:vAlign w:val="bottom"/>
+          </w:tcPr>
+          <w:p>
+            <w:pPr>
+              <w:jc w:val="center"/>
+              <w:rPr>
+                <w:rFonts w:hint="eastAsia" w:eastAsiaTheme="minorEastAsia"/>
+                <w:color w:val="FF0000"/>
+                <w:lang w:val="en-US" w:eastAsia="zh-CN"/>
+              </w:rPr>
+            </w:pPr>
+            <w:r>
+              <w:rPr>
+                <w:rFonts w:hint="eastAsia"/>
+                <w:lang w:val="en-US" w:eastAsia="zh-CN"/>
+              </w:rPr>
+              <w:t>0</w:t>
+            </w:r>
+          </w:p>
+        </w:tc>
+        <w:tc>
+          <w:tcPr>
+            <w:tcW w:w="1933" w:type="dxa"/>
+            <w:tcMar>
+              <w:top w:w="15" w:type="dxa"/>
+              <w:left w:w="15" w:type="dxa"/>
+              <w:bottom w:w="0" w:type="dxa"/>
+              <w:right w:w="15" w:type="dxa"/>
+            </w:tcMar>
+            <w:vAlign w:val="bottom"/>
+          </w:tcPr>
+          <w:p>
+            <w:pPr>
+              <w:rPr>
+                <w:rFonts w:ascii="宋体" w:cs="Arial"/>
+                <w:b/>
+                <w:color w:val="FF0000"/>
+                <w:szCs w:val="21"/>
+              </w:rPr>
+            </w:pPr>
+          </w:p>
+        </w:tc>
+      </w:tr>
+      <w:tr>
+        <w:tblPrEx>
+          <w:tblBorders>
+            <w:top w:val="single" w:color="auto" w:sz="4" w:space="0"/>
+            <w:left w:val="single" w:color="auto" w:sz="4" w:space="0"/>
+            <w:bottom w:val="single" w:color="auto" w:sz="4" w:space="0"/>
+            <w:right w:val="single" w:color="auto" w:sz="4" w:space="0"/>
+            <w:insideH w:val="single" w:color="auto" w:sz="4" w:space="0"/>
+            <w:insideV w:val="single" w:color="auto" w:sz="4" w:space="0"/>
+          </w:tblBorders>
+          <w:tblLayout w:type="fixed"/>
+          <w:tblCellMar>
+            <w:top w:w="0" w:type="dxa"/>
+            <w:left w:w="0" w:type="dxa"/>
+            <w:bottom w:w="0" w:type="dxa"/>
+            <w:right w:w="0" w:type="dxa"/>
+          </w:tblCellMar>
+        </w:tblPrEx>
+        <w:trPr>
+          <w:trHeight w:val="240" w:hRule="atLeast"/>
+        </w:trPr>
+        <w:tc>
+          <w:tcPr>
+            <w:tcW w:w="2778" w:type="dxa"/>
+            <w:tcMar>
+              <w:top w:w="15" w:type="dxa"/>
+              <w:left w:w="15" w:type="dxa"/>
+              <w:bottom w:w="0" w:type="dxa"/>
+              <w:right w:w="15" w:type="dxa"/>
+            </w:tcMar>
+            <w:vAlign w:val="bottom"/>
+          </w:tcPr>
+          <w:p>
+            <w:pPr>
+              <w:rPr>
+                <w:rFonts w:hint="eastAsia" w:ascii="宋体" w:cs="Arial"/>
+                <w:b/>
+                <w:color w:val="FF0000"/>
+                <w:szCs w:val="21"/>
+                <w:lang w:val="en-US" w:eastAsia="zh-CN"/>
+              </w:rPr>
+            </w:pPr>
+            <w:r>
+              <w:rPr>
+                <w:rFonts w:hint="eastAsia"/>
+                <w:lang w:val="en-US" w:eastAsia="zh-CN"/>
+              </w:rPr>
+              <w:t>cdate</w:t>
+            </w:r>
+          </w:p>
+        </w:tc>
+        <w:tc>
+          <w:tcPr>
+            <w:tcW w:w="2772" w:type="dxa"/>
+            <w:tcMar>
+              <w:top w:w="15" w:type="dxa"/>
+              <w:left w:w="15" w:type="dxa"/>
+              <w:bottom w:w="0" w:type="dxa"/>
+              <w:right w:w="15" w:type="dxa"/>
+            </w:tcMar>
+            <w:vAlign w:val="bottom"/>
+          </w:tcPr>
+          <w:p>
+            <w:pPr>
+              <w:rPr>
+                <w:rFonts w:hint="eastAsia" w:ascii="宋体" w:cs="Arial"/>
+                <w:b/>
+                <w:color w:val="FF0000"/>
+                <w:szCs w:val="21"/>
+                <w:lang w:val="en-US" w:eastAsia="zh-CN"/>
+              </w:rPr>
+            </w:pPr>
+            <w:r>
+              <w:rPr>
+                <w:rFonts w:hint="eastAsia" w:ascii="宋体" w:cs="Arial"/>
+                <w:szCs w:val="21"/>
+                <w:lang w:val="en-US" w:eastAsia="zh-CN"/>
+              </w:rPr>
+              <w:t>创建时间</w:t>
+            </w:r>
+          </w:p>
+        </w:tc>
+        <w:tc>
+          <w:tcPr>
+            <w:tcW w:w="1745" w:type="dxa"/>
+            <w:tcMar>
+              <w:top w:w="15" w:type="dxa"/>
+              <w:left w:w="15" w:type="dxa"/>
+              <w:bottom w:w="0" w:type="dxa"/>
+              <w:right w:w="15" w:type="dxa"/>
+            </w:tcMar>
+            <w:vAlign w:val="bottom"/>
+          </w:tcPr>
+          <w:p>
+            <w:pPr>
+              <w:rPr>
+                <w:rFonts w:ascii="宋体" w:hAnsi="宋体" w:cs="Arial"/>
+                <w:b/>
+                <w:color w:val="FF0000"/>
+                <w:szCs w:val="21"/>
+              </w:rPr>
+            </w:pPr>
+            <w:r>
+              <w:rPr>
+                <w:rFonts w:hint="eastAsia" w:ascii="宋体" w:cs="Arial"/>
+                <w:szCs w:val="21"/>
+                <w:lang w:val="en-US" w:eastAsia="zh-CN"/>
+              </w:rPr>
+              <w:t>datetime</w:t>
+            </w:r>
+          </w:p>
+        </w:tc>
+        <w:tc>
+          <w:tcPr>
+            <w:tcW w:w="941" w:type="dxa"/>
+            <w:tcMar>
+              <w:top w:w="15" w:type="dxa"/>
+              <w:left w:w="15" w:type="dxa"/>
+              <w:bottom w:w="0" w:type="dxa"/>
+              <w:right w:w="15" w:type="dxa"/>
+            </w:tcMar>
+            <w:vAlign w:val="bottom"/>
+          </w:tcPr>
+          <w:p>
+            <w:pPr>
+              <w:rPr>
+                <w:rFonts w:hint="eastAsia" w:eastAsiaTheme="minorEastAsia"/>
+                <w:color w:val="FF0000"/>
+                <w:lang w:val="en-US" w:eastAsia="zh-CN"/>
+              </w:rPr>
+            </w:pPr>
+          </w:p>
+        </w:tc>
+        <w:tc>
+          <w:tcPr>
+            <w:tcW w:w="1933" w:type="dxa"/>
+            <w:tcMar>
+              <w:top w:w="15" w:type="dxa"/>
+              <w:left w:w="15" w:type="dxa"/>
+              <w:bottom w:w="0" w:type="dxa"/>
+              <w:right w:w="15" w:type="dxa"/>
+            </w:tcMar>
+            <w:vAlign w:val="bottom"/>
+          </w:tcPr>
+          <w:p>
+            <w:pPr>
+              <w:rPr>
+                <w:rFonts w:ascii="宋体" w:cs="Arial"/>
+                <w:b/>
+                <w:color w:val="FF0000"/>
+                <w:szCs w:val="21"/>
+              </w:rPr>
+            </w:pPr>
+          </w:p>
+        </w:tc>
+      </w:tr>
+      <w:tr>
+        <w:tblPrEx>
+          <w:tblBorders>
+            <w:top w:val="single" w:color="auto" w:sz="4" w:space="0"/>
+            <w:left w:val="single" w:color="auto" w:sz="4" w:space="0"/>
+            <w:bottom w:val="single" w:color="auto" w:sz="4" w:space="0"/>
+            <w:right w:val="single" w:color="auto" w:sz="4" w:space="0"/>
+            <w:insideH w:val="single" w:color="auto" w:sz="4" w:space="0"/>
+            <w:insideV w:val="single" w:color="auto" w:sz="4" w:space="0"/>
+          </w:tblBorders>
+          <w:tblLayout w:type="fixed"/>
+          <w:tblCellMar>
+            <w:top w:w="0" w:type="dxa"/>
+            <w:left w:w="0" w:type="dxa"/>
+            <w:bottom w:w="0" w:type="dxa"/>
+            <w:right w:w="0" w:type="dxa"/>
+          </w:tblCellMar>
+        </w:tblPrEx>
+        <w:trPr>
+          <w:trHeight w:val="240" w:hRule="atLeast"/>
+        </w:trPr>
+        <w:tc>
+          <w:tcPr>
+            <w:tcW w:w="2778" w:type="dxa"/>
+            <w:tcMar>
+              <w:top w:w="15" w:type="dxa"/>
+              <w:left w:w="15" w:type="dxa"/>
+              <w:bottom w:w="0" w:type="dxa"/>
+              <w:right w:w="15" w:type="dxa"/>
+            </w:tcMar>
+            <w:vAlign w:val="bottom"/>
+          </w:tcPr>
+          <w:p>
+            <w:pPr>
+              <w:rPr>
+                <w:rFonts w:hint="eastAsia" w:ascii="宋体" w:cs="Arial"/>
+                <w:b/>
+                <w:color w:val="FF0000"/>
+                <w:szCs w:val="21"/>
+                <w:lang w:val="en-US" w:eastAsia="zh-CN"/>
+              </w:rPr>
+            </w:pPr>
+            <w:r>
+              <w:rPr>
+                <w:rFonts w:hint="eastAsia"/>
+                <w:lang w:val="en-US" w:eastAsia="zh-CN"/>
+              </w:rPr>
+              <w:t>mdate</w:t>
+            </w:r>
+          </w:p>
+        </w:tc>
+        <w:tc>
+          <w:tcPr>
+            <w:tcW w:w="2772" w:type="dxa"/>
+            <w:tcMar>
+              <w:top w:w="15" w:type="dxa"/>
+              <w:left w:w="15" w:type="dxa"/>
+              <w:bottom w:w="0" w:type="dxa"/>
+              <w:right w:w="15" w:type="dxa"/>
+            </w:tcMar>
+            <w:vAlign w:val="bottom"/>
+          </w:tcPr>
+          <w:p>
+            <w:pPr>
+              <w:rPr>
+                <w:rFonts w:hint="eastAsia" w:ascii="宋体" w:cs="Arial"/>
+                <w:b/>
+                <w:color w:val="FF0000"/>
+                <w:szCs w:val="21"/>
+                <w:lang w:val="en-US" w:eastAsia="zh-CN"/>
+              </w:rPr>
+            </w:pPr>
+            <w:r>
+              <w:rPr>
+                <w:rFonts w:hint="eastAsia" w:ascii="宋体" w:cs="Arial"/>
+                <w:szCs w:val="21"/>
+                <w:lang w:val="en-US" w:eastAsia="zh-CN"/>
+              </w:rPr>
+              <w:t>最后修改时间</w:t>
+            </w:r>
+          </w:p>
+        </w:tc>
+        <w:tc>
+          <w:tcPr>
+            <w:tcW w:w="1745" w:type="dxa"/>
+            <w:tcMar>
+              <w:top w:w="15" w:type="dxa"/>
+              <w:left w:w="15" w:type="dxa"/>
+              <w:bottom w:w="0" w:type="dxa"/>
+              <w:right w:w="15" w:type="dxa"/>
+            </w:tcMar>
+            <w:vAlign w:val="bottom"/>
+          </w:tcPr>
+          <w:p>
+            <w:pPr>
+              <w:rPr>
+                <w:rFonts w:ascii="宋体" w:hAnsi="宋体" w:cs="Arial"/>
+                <w:b/>
+                <w:color w:val="FF0000"/>
+                <w:szCs w:val="21"/>
+              </w:rPr>
+            </w:pPr>
+            <w:r>
+              <w:rPr>
+                <w:rFonts w:hint="eastAsia" w:ascii="宋体" w:cs="Arial"/>
+                <w:szCs w:val="21"/>
+                <w:lang w:val="en-US" w:eastAsia="zh-CN"/>
+              </w:rPr>
+              <w:t>datetime</w:t>
+            </w:r>
+          </w:p>
+        </w:tc>
+        <w:tc>
+          <w:tcPr>
+            <w:tcW w:w="941" w:type="dxa"/>
+            <w:tcMar>
+              <w:top w:w="15" w:type="dxa"/>
+              <w:left w:w="15" w:type="dxa"/>
+              <w:bottom w:w="0" w:type="dxa"/>
+              <w:right w:w="15" w:type="dxa"/>
+            </w:tcMar>
+            <w:vAlign w:val="bottom"/>
+          </w:tcPr>
+          <w:p>
+            <w:pPr>
+              <w:rPr>
+                <w:rFonts w:hint="eastAsia" w:eastAsiaTheme="minorEastAsia"/>
+                <w:color w:val="FF0000"/>
+                <w:lang w:val="en-US" w:eastAsia="zh-CN"/>
+              </w:rPr>
+            </w:pPr>
+          </w:p>
+        </w:tc>
+        <w:tc>
+          <w:tcPr>
+            <w:tcW w:w="1933" w:type="dxa"/>
+            <w:tcMar>
+              <w:top w:w="15" w:type="dxa"/>
+              <w:left w:w="15" w:type="dxa"/>
+              <w:bottom w:w="0" w:type="dxa"/>
+              <w:right w:w="15" w:type="dxa"/>
+            </w:tcMar>
+            <w:vAlign w:val="bottom"/>
+          </w:tcPr>
+          <w:p>
+            <w:pPr>
+              <w:rPr>
+                <w:rFonts w:ascii="宋体" w:cs="Arial"/>
+                <w:b/>
+                <w:color w:val="FF0000"/>
+                <w:szCs w:val="21"/>
+              </w:rPr>
+            </w:pPr>
+          </w:p>
+        </w:tc>
+      </w:tr>
+      <w:tr>
+        <w:tblPrEx>
+          <w:tblBorders>
+            <w:top w:val="single" w:color="auto" w:sz="4" w:space="0"/>
+            <w:left w:val="single" w:color="auto" w:sz="4" w:space="0"/>
+            <w:bottom w:val="single" w:color="auto" w:sz="4" w:space="0"/>
+            <w:right w:val="single" w:color="auto" w:sz="4" w:space="0"/>
+            <w:insideH w:val="single" w:color="auto" w:sz="4" w:space="0"/>
+            <w:insideV w:val="single" w:color="auto" w:sz="4" w:space="0"/>
+          </w:tblBorders>
+          <w:tblLayout w:type="fixed"/>
+          <w:tblCellMar>
+            <w:top w:w="0" w:type="dxa"/>
+            <w:left w:w="0" w:type="dxa"/>
+            <w:bottom w:w="0" w:type="dxa"/>
+            <w:right w:w="0" w:type="dxa"/>
+          </w:tblCellMar>
+        </w:tblPrEx>
+        <w:trPr>
+          <w:trHeight w:val="240" w:hRule="atLeast"/>
+        </w:trPr>
+        <w:tc>
+          <w:tcPr>
+            <w:tcW w:w="2778" w:type="dxa"/>
+            <w:tcMar>
+              <w:top w:w="15" w:type="dxa"/>
+              <w:left w:w="15" w:type="dxa"/>
+              <w:bottom w:w="0" w:type="dxa"/>
+              <w:right w:w="15" w:type="dxa"/>
+            </w:tcMar>
+            <w:vAlign w:val="bottom"/>
+          </w:tcPr>
+          <w:p>
+            <w:pPr>
+              <w:rPr>
+                <w:rFonts w:hint="eastAsia" w:ascii="宋体" w:cs="Arial"/>
+                <w:b/>
+                <w:color w:val="FF0000"/>
+                <w:szCs w:val="21"/>
+                <w:lang w:val="en-US" w:eastAsia="zh-CN"/>
+              </w:rPr>
+            </w:pPr>
+            <w:r>
+              <w:rPr>
+                <w:rFonts w:hint="eastAsia"/>
+                <w:lang w:val="en-US" w:eastAsia="zh-CN"/>
+              </w:rPr>
+              <w:t>creator</w:t>
+            </w:r>
+          </w:p>
+        </w:tc>
+        <w:tc>
+          <w:tcPr>
+            <w:tcW w:w="2772" w:type="dxa"/>
+            <w:tcMar>
+              <w:top w:w="15" w:type="dxa"/>
+              <w:left w:w="15" w:type="dxa"/>
+              <w:bottom w:w="0" w:type="dxa"/>
+              <w:right w:w="15" w:type="dxa"/>
+            </w:tcMar>
+            <w:vAlign w:val="bottom"/>
+          </w:tcPr>
+          <w:p>
+            <w:pPr>
+              <w:rPr>
+                <w:rFonts w:hint="eastAsia" w:ascii="宋体" w:cs="Arial"/>
+                <w:b/>
+                <w:color w:val="FF0000"/>
+                <w:szCs w:val="21"/>
+                <w:lang w:val="en-US" w:eastAsia="zh-CN"/>
+              </w:rPr>
+            </w:pPr>
+            <w:r>
+              <w:rPr>
+                <w:rFonts w:hint="eastAsia" w:ascii="宋体" w:cs="Arial"/>
+                <w:szCs w:val="21"/>
+                <w:lang w:val="en-US" w:eastAsia="zh-CN"/>
+              </w:rPr>
+              <w:t>创建人</w:t>
+            </w:r>
+          </w:p>
+        </w:tc>
+        <w:tc>
+          <w:tcPr>
+            <w:tcW w:w="1745" w:type="dxa"/>
+            <w:tcMar>
+              <w:top w:w="15" w:type="dxa"/>
+              <w:left w:w="15" w:type="dxa"/>
+              <w:bottom w:w="0" w:type="dxa"/>
+              <w:right w:w="15" w:type="dxa"/>
+            </w:tcMar>
+            <w:vAlign w:val="bottom"/>
+          </w:tcPr>
+          <w:p>
+            <w:pPr>
+              <w:rPr>
+                <w:rFonts w:ascii="宋体" w:hAnsi="宋体" w:cs="Arial"/>
+                <w:b/>
+                <w:color w:val="FF0000"/>
+                <w:szCs w:val="21"/>
+              </w:rPr>
+            </w:pPr>
+            <w:r>
+              <w:rPr>
+                <w:rFonts w:ascii="宋体" w:hAnsi="宋体" w:cs="Arial"/>
+                <w:szCs w:val="21"/>
+              </w:rPr>
+              <w:t>varchar(</w:t>
+            </w:r>
+            <w:r>
+              <w:rPr>
+                <w:rFonts w:hint="eastAsia" w:ascii="宋体" w:hAnsi="宋体" w:cs="Arial"/>
+                <w:szCs w:val="21"/>
+                <w:lang w:val="en-US" w:eastAsia="zh-CN"/>
+              </w:rPr>
+              <w:t>64)</w:t>
+            </w:r>
+          </w:p>
+        </w:tc>
+        <w:tc>
+          <w:tcPr>
+            <w:tcW w:w="941" w:type="dxa"/>
+            <w:tcMar>
+              <w:top w:w="15" w:type="dxa"/>
+              <w:left w:w="15" w:type="dxa"/>
+              <w:bottom w:w="0" w:type="dxa"/>
+              <w:right w:w="15" w:type="dxa"/>
+            </w:tcMar>
+            <w:vAlign w:val="bottom"/>
+          </w:tcPr>
+          <w:p>
+            <w:pPr>
+              <w:rPr>
+                <w:rFonts w:hint="eastAsia" w:eastAsiaTheme="minorEastAsia"/>
+                <w:color w:val="FF0000"/>
+                <w:lang w:val="en-US" w:eastAsia="zh-CN"/>
+              </w:rPr>
+            </w:pPr>
+          </w:p>
+        </w:tc>
+        <w:tc>
+          <w:tcPr>
+            <w:tcW w:w="1933" w:type="dxa"/>
+            <w:tcMar>
+              <w:top w:w="15" w:type="dxa"/>
+              <w:left w:w="15" w:type="dxa"/>
+              <w:bottom w:w="0" w:type="dxa"/>
+              <w:right w:w="15" w:type="dxa"/>
+            </w:tcMar>
+            <w:vAlign w:val="bottom"/>
+          </w:tcPr>
+          <w:p>
+            <w:pPr>
+              <w:rPr>
+                <w:rFonts w:ascii="宋体" w:cs="Arial"/>
+                <w:b/>
+                <w:color w:val="FF0000"/>
+                <w:szCs w:val="21"/>
+              </w:rPr>
+            </w:pPr>
+          </w:p>
+        </w:tc>
+      </w:tr>
+      <w:tr>
+        <w:tblPrEx>
+          <w:tblBorders>
+            <w:top w:val="single" w:color="auto" w:sz="4" w:space="0"/>
+            <w:left w:val="single" w:color="auto" w:sz="4" w:space="0"/>
+            <w:bottom w:val="single" w:color="auto" w:sz="4" w:space="0"/>
+            <w:right w:val="single" w:color="auto" w:sz="4" w:space="0"/>
+            <w:insideH w:val="single" w:color="auto" w:sz="4" w:space="0"/>
+            <w:insideV w:val="single" w:color="auto" w:sz="4" w:space="0"/>
+          </w:tblBorders>
+          <w:tblLayout w:type="fixed"/>
+          <w:tblCellMar>
+            <w:top w:w="0" w:type="dxa"/>
+            <w:left w:w="0" w:type="dxa"/>
+            <w:bottom w:w="0" w:type="dxa"/>
+            <w:right w:w="0" w:type="dxa"/>
+          </w:tblCellMar>
+        </w:tblPrEx>
+        <w:trPr>
+          <w:trHeight w:val="240" w:hRule="atLeast"/>
+        </w:trPr>
+        <w:tc>
+          <w:tcPr>
+            <w:tcW w:w="2778" w:type="dxa"/>
+            <w:tcMar>
+              <w:top w:w="15" w:type="dxa"/>
+              <w:left w:w="15" w:type="dxa"/>
+              <w:bottom w:w="0" w:type="dxa"/>
+              <w:right w:w="15" w:type="dxa"/>
+            </w:tcMar>
+            <w:vAlign w:val="bottom"/>
+          </w:tcPr>
+          <w:p>
+            <w:pPr>
+              <w:rPr>
+                <w:rFonts w:hint="eastAsia" w:ascii="宋体" w:cs="Arial"/>
+                <w:b/>
+                <w:color w:val="FF0000"/>
+                <w:szCs w:val="21"/>
+                <w:lang w:val="en-US" w:eastAsia="zh-CN"/>
+              </w:rPr>
+            </w:pPr>
+            <w:r>
+              <w:rPr>
+                <w:rFonts w:hint="eastAsia"/>
+                <w:lang w:val="en-US" w:eastAsia="zh-CN"/>
+              </w:rPr>
+              <w:t>modify</w:t>
+            </w:r>
+          </w:p>
+        </w:tc>
+        <w:tc>
+          <w:tcPr>
+            <w:tcW w:w="2772" w:type="dxa"/>
+            <w:tcMar>
+              <w:top w:w="15" w:type="dxa"/>
+              <w:left w:w="15" w:type="dxa"/>
+              <w:bottom w:w="0" w:type="dxa"/>
+              <w:right w:w="15" w:type="dxa"/>
+            </w:tcMar>
+            <w:vAlign w:val="bottom"/>
+          </w:tcPr>
+          <w:p>
+            <w:pPr>
+              <w:rPr>
+                <w:rFonts w:hint="eastAsia" w:ascii="宋体" w:cs="Arial"/>
+                <w:b/>
+                <w:color w:val="FF0000"/>
+                <w:szCs w:val="21"/>
+                <w:lang w:val="en-US" w:eastAsia="zh-CN"/>
+              </w:rPr>
+            </w:pPr>
+            <w:r>
+              <w:rPr>
+                <w:rFonts w:hint="eastAsia" w:ascii="宋体" w:cs="Arial"/>
+                <w:szCs w:val="21"/>
+                <w:lang w:val="en-US" w:eastAsia="zh-CN"/>
+              </w:rPr>
+              <w:t>修改人</w:t>
+            </w:r>
+          </w:p>
+        </w:tc>
+        <w:tc>
+          <w:tcPr>
+            <w:tcW w:w="1745" w:type="dxa"/>
+            <w:tcMar>
+              <w:top w:w="15" w:type="dxa"/>
+              <w:left w:w="15" w:type="dxa"/>
+              <w:bottom w:w="0" w:type="dxa"/>
+              <w:right w:w="15" w:type="dxa"/>
+            </w:tcMar>
+            <w:vAlign w:val="bottom"/>
+          </w:tcPr>
+          <w:p>
+            <w:pPr>
+              <w:rPr>
+                <w:rFonts w:ascii="宋体" w:hAnsi="宋体" w:cs="Arial"/>
+                <w:b/>
+                <w:color w:val="FF0000"/>
+                <w:szCs w:val="21"/>
+              </w:rPr>
+            </w:pPr>
+            <w:r>
+              <w:rPr>
+                <w:rFonts w:ascii="宋体" w:hAnsi="宋体" w:cs="Arial"/>
+                <w:szCs w:val="21"/>
+              </w:rPr>
+              <w:t>varchar(</w:t>
+            </w:r>
+            <w:r>
+              <w:rPr>
+                <w:rFonts w:hint="eastAsia" w:ascii="宋体" w:hAnsi="宋体" w:cs="Arial"/>
+                <w:szCs w:val="21"/>
+                <w:lang w:val="en-US" w:eastAsia="zh-CN"/>
+              </w:rPr>
+              <w:t>64</w:t>
+            </w:r>
+            <w:r>
+              <w:rPr>
+                <w:rFonts w:ascii="宋体" w:hAnsi="宋体" w:cs="Arial"/>
+                <w:szCs w:val="21"/>
+              </w:rPr>
+              <w:t>)</w:t>
+            </w:r>
+          </w:p>
+        </w:tc>
+        <w:tc>
+          <w:tcPr>
+            <w:tcW w:w="941" w:type="dxa"/>
+            <w:tcMar>
+              <w:top w:w="15" w:type="dxa"/>
+              <w:left w:w="15" w:type="dxa"/>
+              <w:bottom w:w="0" w:type="dxa"/>
+              <w:right w:w="15" w:type="dxa"/>
+            </w:tcMar>
+            <w:vAlign w:val="bottom"/>
+          </w:tcPr>
+          <w:p>
+            <w:pPr>
+              <w:rPr>
+                <w:rFonts w:hint="eastAsia" w:eastAsiaTheme="minorEastAsia"/>
+                <w:color w:val="FF0000"/>
+                <w:lang w:val="en-US" w:eastAsia="zh-CN"/>
+              </w:rPr>
+            </w:pPr>
+          </w:p>
+        </w:tc>
+        <w:tc>
+          <w:tcPr>
+            <w:tcW w:w="1933" w:type="dxa"/>
+            <w:tcMar>
+              <w:top w:w="15" w:type="dxa"/>
+              <w:left w:w="15" w:type="dxa"/>
+              <w:bottom w:w="0" w:type="dxa"/>
+              <w:right w:w="15" w:type="dxa"/>
+            </w:tcMar>
+            <w:vAlign w:val="bottom"/>
+          </w:tcPr>
+          <w:p>
+            <w:pPr>
+              <w:rPr>
+                <w:rFonts w:ascii="宋体" w:cs="Arial"/>
+                <w:b/>
+                <w:color w:val="FF0000"/>
+                <w:szCs w:val="21"/>
+              </w:rPr>
+            </w:pPr>
+          </w:p>
+        </w:tc>
+      </w:tr>
+    </w:tbl>
+    <w:p>
+      <w:pPr>
+        <w:rPr>
+          <w:rFonts w:hint="default"/>
+          <w:lang w:val="en-US" w:eastAsia="zh-CN"/>
+        </w:rPr>
+      </w:pPr>
+    </w:p>
+    <w:p>
+      <w:pPr>
+        <w:rPr>
+          <w:rFonts w:hint="default"/>
+          <w:lang w:val="en-US" w:eastAsia="zh-CN"/>
+        </w:rPr>
+      </w:pPr>
+    </w:p>
+    <w:p>
+      <w:pPr>
         <w:pStyle w:val="4"/>
         <w:rPr>
           <w:rFonts w:hint="eastAsia"/>
@@ -27200,7 +29559,7 @@
     </w:p>
     <w:tbl>
       <w:tblPr>
-        <w:tblStyle w:val="11"/>
+        <w:tblStyle w:val="9"/>
         <w:tblpPr w:leftFromText="180" w:rightFromText="180" w:vertAnchor="text" w:horzAnchor="page" w:tblpX="1510" w:tblpY="156"/>
         <w:tblOverlap w:val="never"/>
         <w:tblW w:w="10169" w:type="dxa"/>
@@ -30022,13 +32381,13 @@
       <w:szCs w:val="32"/>
     </w:rPr>
   </w:style>
-  <w:style w:type="character" w:default="1" w:styleId="9">
+  <w:style w:type="character" w:default="1" w:styleId="10">
     <w:name w:val="Default Paragraph Font"/>
     <w:semiHidden/>
     <w:qFormat/>
     <w:uiPriority w:val="0"/>
   </w:style>
-  <w:style w:type="table" w:default="1" w:styleId="11">
+  <w:style w:type="table" w:default="1" w:styleId="9">
     <w:name w:val="Normal Table"/>
     <w:semiHidden/>
     <w:qFormat/>
@@ -30085,7 +32444,7 @@
       <w:ind w:left="420" w:leftChars="200"/>
     </w:pPr>
   </w:style>
-  <w:style w:type="character" w:styleId="10">
+  <w:style w:type="character" w:styleId="11">
     <w:name w:val="Hyperlink"/>
     <w:qFormat/>
     <w:uiPriority w:val="0"/>

</xml_diff>